<commit_message>
Revised WAR, made HTML standalone
</commit_message>
<xml_diff>
--- a/war-on-war/war-on-war-3.docx
+++ b/war-on-war/war-on-war-3.docx
@@ -7,19 +7,25 @@
         <w:pStyle w:val="Title"/>
       </w:pPr>
       <w:r>
-        <w:t xml:space="preserve">Gamified</w:t>
-      </w:r>
-      <w:r>
-        <w:t xml:space="preserve"> </w:t>
-      </w:r>
-      <w:r>
-        <w:t xml:space="preserve">Decision</w:t>
-      </w:r>
-      <w:r>
-        <w:t xml:space="preserve"> </w:t>
-      </w:r>
-      <w:r>
-        <w:t xml:space="preserve">Theory</w:t>
+        <w:t xml:space="preserve">Why</w:t>
+      </w:r>
+      <w:r>
+        <w:t xml:space="preserve"> </w:t>
+      </w:r>
+      <w:r>
+        <w:t xml:space="preserve">Ain’t</w:t>
+      </w:r>
+      <w:r>
+        <w:t xml:space="preserve"> </w:t>
+      </w:r>
+      <w:r>
+        <w:t xml:space="preserve">Evidentialists</w:t>
+      </w:r>
+      <w:r>
+        <w:t xml:space="preserve"> </w:t>
+      </w:r>
+      <w:r>
+        <w:t xml:space="preserve">Rich?</w:t>
       </w:r>
     </w:p>
     <w:p>
@@ -35,7 +41,7 @@
         <w:pStyle w:val="Date"/>
       </w:pPr>
       <w:r>
-        <w:t xml:space="preserve">2023-08-03</w:t>
+        <w:t xml:space="preserve">2023-08-04</w:t>
       </w:r>
     </w:p>
     <w:p>
@@ -172,7 +178,7 @@
         <w:t xml:space="preserve"> </w:t>
       </w:r>
       <w:r>
-        <w:t xml:space="preserve">I’ll call the WAR argument. I’m going to argue the last step of the WAR argument doesn’t follow. Or, at the very least, that proponents of EDT cannot coherently say that it follows. For there are cases where EDT foreseeably does worse than at least some prominent versions of CDT.</w:t>
+        <w:t xml:space="preserve">I’ll call the WAR argument. I’m going to argue the last step of the WAR argument doesn’t follow. Or, more precisely, that proponents of EDT cannot coherently say that it follows. For there are cases where EDT foreseeably does worse than at least some prominent versions of CDT.</w:t>
       </w:r>
       <w:r>
         <w:rPr>
@@ -181,7 +187,7 @@
         <w:footnoteReference w:id="20"/>
       </w:r>
     </w:p>
-    <w:bookmarkStart w:id="27" w:name="sec-coinssignals"/>
+    <w:bookmarkStart w:id="28" w:name="sec-coinssignals"/>
     <w:p>
       <w:pPr>
         <w:pStyle w:val="Heading1"/>
@@ -213,7 +219,7 @@
         <w:t xml:space="preserve">Cho and Kreps (1987)</w:t>
       </w:r>
       <w:r>
-        <w:t xml:space="preserve">. Again, it will involve three stages.</w:t>
+        <w:t xml:space="preserve">. It will involve three stages.</w:t>
       </w:r>
     </w:p>
     <w:p>
@@ -859,7 +865,7 @@
         <w:t xml:space="preserve"> </w:t>
       </w:r>
       <w:r>
-        <w:t xml:space="preserve">shows the game they are playing in tree form. We start at the middle, then move left or right depending on the coin flip, up or down depending on Chooser’s choice, and at one or other angle depending on Demon’s choice. Demons’s payoffs are just as you’d expect - they get rewarded iff they figure out how the coin landed. Chooser’s payoffs are more complicated, but the big thing to note is they get the biggest rewards if they manage to play Up while Demon makes an incorrect prediction.</w:t>
+        <w:t xml:space="preserve">shows the game they are playing in tree form. We start at the middle, then move left or right depending on the coin flip, up or down depending on Chooser’s choice, and at one or other angle depending on Demon’s choice. Demons’s payoffs are just as you’d expect - they get rewarded iff they figure out how the coin landed. Chooser’s payoffs are more complicated, but the big things to note are the huge payout if they get to the top-left and Demon does not make a correct prediction, and the generally poor payouts for choosing Down.</w:t>
       </w:r>
     </w:p>
     <w:tbl>
@@ -945,7 +951,19 @@
         <w:pStyle w:val="BodyText"/>
       </w:pPr>
       <w:r>
-        <w:t xml:space="preserve">I intend the Demon to be a rational player in a familiar game-theoretic sense. But to translate that into decision-theory terms, it’s important to make a few stipulations. Demon predicts Chooser’s strategy, that is Chooser’s plan about what to do if the coin lands Heads and what to do if the coin lands Tails, before the game starts. They make their decision about what to do after seeing Chooser’s actual choice, and updating on this information. If they predict that Chooser will do the same thing however the coin lands, they will flip their own coin to make a guess. So in that case it will be 50/50 whether Demon says Heads or Tails. Also, if they are surprised by what the Chooser does, i.e., if they had predicted Chooser would do one thing however the coin lands, and Chooser does the other thing, Demon will also flip their own coin to make a guess. Finally, Demon’s predictions are arbitrarily accurate. It makes the math easiest to assume Demon is correct with probability 1. Some people (myself among them) worry that stipulating the Demon succeeds with probability 1 might take us too close to case of backwards causation, and it’s very important that Chooser does not cause Demon’s prediction of a strategy. If you have that worry, say that Demon’s probability of successful prediction (whichever of the four strategies Chooser opts for) is 1 - ε, where ε is small enough that it doesn’t make a difference to what happens.</w:t>
+        <w:t xml:space="preserve">I intend the Demon to be a rational player in a game-theoretic sense. But to translate that into decision-theory terms, it’s important to make a few stipulations. Demon predicts Chooser’s strategy, that is Chooser’s plan about what to do if the coin lands Heads and what to do if the coin lands Tails, before the game starts. They make their decision about what to do after seeing Chooser’s actual choice, and updating on this information. If they predict that Chooser will do the same thing however the coin lands, they will flip their own coin to make a guess. So in that case it will be 50/50 whether Demon says Heads or Tails. Also, if they are surprised by what the Chooser does, i.e., if they had predicted Chooser would do one thing however the coin lands, and Chooser does the other thing, Demon will also flip their own coin to make a guess.</w:t>
+      </w:r>
+      <w:r>
+        <w:rPr>
+          <w:rStyle w:val="FootnoteReference"/>
+        </w:rPr>
+        <w:footnoteReference w:id="26"/>
+      </w:r>
+      <w:r>
+        <w:t xml:space="preserve"> </w:t>
+      </w:r>
+      <w:r>
+        <w:t xml:space="preserve">Finally, Demon’s predictions are arbitrarily accurate. It makes the math easiest to assume Demon is correct with probability 1. Some people (myself among them) worry that stipulating the Demon succeeds with probability 1 might take us too close to a case of backwards causation, and it’s very important that Chooser does not cause Demon’s prediction of a strategy. If you have that worry, say that Demon’s probability of successful prediction (whichever of the four strategies Chooser opts for) is 1 - ε, where ε is small enough that it doesn’t make a difference to what happens.</w:t>
       </w:r>
     </w:p>
     <w:p>
@@ -970,7 +988,7 @@
         <w:t xml:space="preserve">.</w:t>
       </w:r>
     </w:p>
-    <w:bookmarkStart w:id="26" w:name="tbl-payout-if-tails"/>
+    <w:bookmarkStart w:id="27" w:name="tbl-payout-if-tails"/>
     <w:p>
       <w:pPr>
         <w:pStyle w:val="TableCaption"/>
@@ -1114,7 +1132,7 @@
         </w:tc>
       </w:tr>
     </w:tbl>
-    <w:bookmarkEnd w:id="26"/>
+    <w:bookmarkEnd w:id="27"/>
     <w:p>
       <w:pPr>
         <w:pStyle w:val="BodyText"/>
@@ -1261,14 +1279,14 @@
         <w:t xml:space="preserve">has become an ambiguous signifier.</w:t>
       </w:r>
     </w:p>
-    <w:bookmarkEnd w:id="27"/>
-    <w:bookmarkStart w:id="32" w:name="sec-cdt-definition"/>
+    <w:bookmarkEnd w:id="28"/>
+    <w:bookmarkStart w:id="33" w:name="sec-cdt-definition"/>
     <w:p>
       <w:pPr>
         <w:pStyle w:val="Heading1"/>
       </w:pPr>
       <w:r>
-        <w:t xml:space="preserve">2. What is CDT</w:t>
+        <w:t xml:space="preserve">2. What is CDT?</w:t>
       </w:r>
     </w:p>
     <w:p>
@@ -1635,7 +1653,7 @@
         <w:rPr>
           <w:rStyle w:val="FootnoteReference"/>
         </w:rPr>
-        <w:footnoteReference w:id="28"/>
+        <w:footnoteReference w:id="29"/>
       </w:r>
       <w:r>
         <w:t xml:space="preserve"> </w:t>
@@ -1888,7 +1906,7 @@
         <w:rPr>
           <w:rStyle w:val="FootnoteReference"/>
         </w:rPr>
-        <w:footnoteReference w:id="29"/>
+        <w:footnoteReference w:id="30"/>
       </w:r>
       <w:r>
         <w:t xml:space="preserve"> </w:t>
@@ -1943,7 +1961,7 @@
         <w:rPr>
           <w:rStyle w:val="FootnoteReference"/>
         </w:rPr>
-        <w:footnoteReference w:id="30"/>
+        <w:footnoteReference w:id="31"/>
       </w:r>
     </w:p>
     <w:p>
@@ -1988,11 +2006,11 @@
         <w:rPr>
           <w:rStyle w:val="FootnoteReference"/>
         </w:rPr>
-        <w:footnoteReference w:id="31"/>
-      </w:r>
-    </w:p>
-    <w:bookmarkEnd w:id="32"/>
-    <w:bookmarkStart w:id="33" w:name="sec-wells-ahmed"/>
+        <w:footnoteReference w:id="32"/>
+      </w:r>
+    </w:p>
+    <w:bookmarkEnd w:id="33"/>
+    <w:bookmarkStart w:id="34" w:name="sec-wells-ahmed"/>
     <w:p>
       <w:pPr>
         <w:pStyle w:val="Heading1"/>
@@ -2059,11 +2077,11 @@
         <w:pStyle w:val="BodyText"/>
       </w:pPr>
       <w:r>
-        <w:t xml:space="preserve">Set that aside though, because the main thing I want to add is that this example does not turn on differences in the subjective states of the possible choosers. Every chooser, whether they follow EDT, Gallow’s theory, or any other, will choose Up if the coin lands Heads. And this is common knowledge. Demon knows this, and Chooser knows that Demon knows it, and so on. The only difference is that if Chooser follows EDT, they will play Down if Tails. And that’s good as far as it goes; they’ll probably get the highest possible payoff they can get at that point. But it won’t make them rich in the long run. In the long-run, only theories, like Gallow’s, that make the Demon flip coins in either case will lead to maximal wealth.</w:t>
-      </w:r>
-    </w:p>
-    <w:bookmarkEnd w:id="33"/>
-    <w:bookmarkStart w:id="34" w:name="why-the-examples-matter"/>
+        <w:t xml:space="preserve">Set that aside though, because the main thing I want to add is that this example does not turn on differences in the subjective states of the possible choosers. Every chooser, whether they follow EDT, Gallow’s theory, or any other, will choose Up if the coin lands Heads. And this is common knowledge. Demon knows this, and Chooser knows that Demon knows it, and so on. The only difference is that if Chooser follows EDT, they will play Down if Tails. And that’s good as far as it goes; they’ll probably get the highest possible payoff they can get at that point. More importantly for this point, they will have the same subjective states if Tails is true whether they follow EDT, Gallow’s theory, or anything else. So the different choices they make if the coin lands Tails can’t be traced back to differences in their subjective states. So the complaint that Ahmed makes about Wells’s examples can’t be made here (even setting aside the question of whether it is fair complaint). Still, the EDT-follower ends up with less money in the long run than the follower of Gallow’s theory when playing this game..</w:t>
+      </w:r>
+    </w:p>
+    <w:bookmarkEnd w:id="34"/>
+    <w:bookmarkStart w:id="35" w:name="why-the-examples-matter"/>
     <w:p>
       <w:pPr>
         <w:pStyle w:val="Heading1"/>
@@ -2095,7 +2113,25 @@
         <w:t xml:space="preserve"> </w:t>
       </w:r>
       <w:r>
-        <w:t xml:space="preserve">that EDT is better than Gallow-style CDT, and sometimes, as in</w:t>
+        <w:t xml:space="preserve">that EDT is better than Gallow-style CDT, as in Newcomb’s Problem, but sometimes they</w:t>
+      </w:r>
+      <w:r>
+        <w:t xml:space="preserve"> </w:t>
+      </w:r>
+      <w:r>
+        <w:t xml:space="preserve">‘</w:t>
+      </w:r>
+      <w:r>
+        <w:t xml:space="preserve">show</w:t>
+      </w:r>
+      <w:r>
+        <w:t xml:space="preserve">’</w:t>
+      </w:r>
+      <w:r>
+        <w:t xml:space="preserve"> </w:t>
+      </w:r>
+      <w:r>
+        <w:t xml:space="preserve">the reverse, as in</w:t>
       </w:r>
       <w:r>
         <w:t xml:space="preserve"> </w:t>
@@ -2109,25 +2145,15 @@
         </w:r>
       </w:hyperlink>
       <w:r>
-        <w:t xml:space="preserve">,</w:t>
-      </w:r>
-      <w:r>
-        <w:t xml:space="preserve"> </w:t>
-      </w:r>
-      <w:r>
-        <w:t xml:space="preserve">‘</w:t>
-      </w:r>
-      <w:r>
-        <w:t xml:space="preserve">show</w:t>
-      </w:r>
-      <w:r>
-        <w:t xml:space="preserve">’</w:t>
-      </w:r>
-      <w:r>
-        <w:t xml:space="preserve"> </w:t>
-      </w:r>
-      <w:r>
-        <w:t xml:space="preserve">the reverse. Even when they seem to favor a view like Gallow’s, it’s something of a coincidence that they do. Go back to</w:t>
+        <w:t xml:space="preserve">.</w:t>
+      </w:r>
+    </w:p>
+    <w:p>
+      <w:pPr>
+        <w:pStyle w:val="BodyText"/>
+      </w:pPr>
+      <w:r>
+        <w:t xml:space="preserve">Even when they seem to favor a view like Gallow’s, it’s something of a coincidence that they do. Go back to</w:t>
       </w:r>
       <w:r>
         <w:t xml:space="preserve"> </w:t>
@@ -2141,7 +2167,113 @@
         </w:r>
       </w:hyperlink>
       <w:r>
-        <w:t xml:space="preserve">, and vary the Chooser Payoff in line 2. As long as it is greater than 0, Gallow-style CDT will still say to choose Up either way. Changing line 2 can’t possibly make a difference to what to do if Tails, and as long as that payoff is greater than 0, Up is guaranteed to do better than Down if Heads. But if that payoff is less than 60, the long-run return of EDT (which is still 42) will be better than the long-run return of Gallow-style CDT.</w:t>
+        <w:t xml:space="preserve">, and replace the payoff to Chooser at line 2 with a variable</w:t>
+      </w:r>
+      <w:r>
+        <w:t xml:space="preserve"> </w:t>
+      </w:r>
+      <w:r>
+        <w:rPr>
+          <w:iCs/>
+          <w:i/>
+        </w:rPr>
+        <w:t xml:space="preserve">x</w:t>
+      </w:r>
+      <w:r>
+        <w:t xml:space="preserve">. As long as</w:t>
+      </w:r>
+      <w:r>
+        <w:t xml:space="preserve"> </w:t>
+      </w:r>
+      <w:r>
+        <w:rPr>
+          <w:iCs/>
+          <w:i/>
+        </w:rPr>
+        <w:t xml:space="preserve">x</w:t>
+      </w:r>
+      <w:r>
+        <w:t xml:space="preserve"> </w:t>
+      </w:r>
+      <w:r>
+        <w:t xml:space="preserve">&gt; 0, Gallow-style CDT will still say to choose Up however the coin lands. The value of</w:t>
+      </w:r>
+      <w:r>
+        <w:t xml:space="preserve"> </w:t>
+      </w:r>
+      <w:r>
+        <w:rPr>
+          <w:iCs/>
+          <w:i/>
+        </w:rPr>
+        <w:t xml:space="preserve">x</w:t>
+      </w:r>
+      <w:r>
+        <w:t xml:space="preserve"> </w:t>
+      </w:r>
+      <w:r>
+        <w:t xml:space="preserve">is irrelevant to what to do if Tails, and as long as</w:t>
+      </w:r>
+      <w:r>
+        <w:t xml:space="preserve"> </w:t>
+      </w:r>
+      <w:r>
+        <w:rPr>
+          <w:iCs/>
+          <w:i/>
+        </w:rPr>
+        <w:t xml:space="preserve">x</w:t>
+      </w:r>
+      <w:r>
+        <w:t xml:space="preserve"> </w:t>
+      </w:r>
+      <w:r>
+        <w:t xml:space="preserve">&gt; 0, Up is guaranteed to do better than Down if the coin lands Heads. But if</w:t>
+      </w:r>
+      <w:r>
+        <w:t xml:space="preserve"> </w:t>
+      </w:r>
+      <w:r>
+        <w:rPr>
+          <w:iCs/>
+          <w:i/>
+        </w:rPr>
+        <w:t xml:space="preserve">x</w:t>
+      </w:r>
+      <w:r>
+        <w:t xml:space="preserve"> </w:t>
+      </w:r>
+      <w:r>
+        <w:t xml:space="preserve">&lt; 60, the average payoff to EDT, which is 42 whatever the value of</w:t>
+      </w:r>
+      <w:r>
+        <w:t xml:space="preserve"> </w:t>
+      </w:r>
+      <w:r>
+        <w:rPr>
+          <w:iCs/>
+          <w:i/>
+        </w:rPr>
+        <w:t xml:space="preserve">x</w:t>
+      </w:r>
+      <w:r>
+        <w:t xml:space="preserve"> </w:t>
+      </w:r>
+      <w:r>
+        <w:t xml:space="preserve">is, will be greater than the average payoff to Gallow-style CDT, which is (108 +</w:t>
+      </w:r>
+      <w:r>
+        <w:t xml:space="preserve"> </w:t>
+      </w:r>
+      <w:r>
+        <w:rPr>
+          <w:iCs/>
+          <w:i/>
+        </w:rPr>
+        <w:t xml:space="preserve">x</w:t>
+      </w:r>
+      <w:r>
+        <w:t xml:space="preserve">)/4.</w:t>
       </w:r>
     </w:p>
     <w:p>
@@ -2149,7 +2281,20 @@
         <w:pStyle w:val="BodyText"/>
       </w:pPr>
       <w:r>
-        <w:t xml:space="preserve">So which theory is favored by WAR considerations turns on a factor, namely the payout at line 2, that’s not part of the decision process for either theory at the point they differ. The two theories differ on what to do if the coin lands Tails. And that turns entirely on the payouts in lines 5 to 8. Indeed, if one is a consequentialist in the sense popularised by</w:t>
+        <w:t xml:space="preserve">So which of these two theories is favored by WAR considerations turns on a factor, namely the value of</w:t>
+      </w:r>
+      <w:r>
+        <w:t xml:space="preserve"> </w:t>
+      </w:r>
+      <w:r>
+        <w:rPr>
+          <w:iCs/>
+          <w:i/>
+        </w:rPr>
+        <w:t xml:space="preserve">x</w:t>
+      </w:r>
+      <w:r>
+        <w:t xml:space="preserve">, that’s not part of the decision process for either theory in the only part of the decision tree where they differ. The two theories differ on what to do if the coin lands Tails. And that turns entirely on the payouts in lines 5 to 8. This is because both theories are consequentialist theories in the sense of consequentialism popularised by</w:t>
       </w:r>
       <w:r>
         <w:t xml:space="preserve"> </w:t>
@@ -2158,7 +2303,42 @@
         <w:t xml:space="preserve">Hammond (1988)</w:t>
       </w:r>
       <w:r>
-        <w:t xml:space="preserve">, what to do if the coin lands Tails can only turn on the payouts that are possible if the coin lands Tails. And all of the theories I’ve described so far are indeed consequentialist in this sense. So WAR considerations say we should judge theories on factors that consequentialism says aren’t relevant, i.e., on payouts at parts of the decision tree that Chooser knows not to obtain. So consequentialists shouldn’t rely on WAR arguments; they are inconsistent with consequentialism. Since EDT is a form of consequentialism, EDT can’t be defended with a WAR argument.</w:t>
+        <w:t xml:space="preserve">. That’s I think the deepest lesson of this example. Which theory is favored by WAR considerations is a deeply non-consequentialist consideration; it’s about what theory one would have been best off adopting originally. So strange things can happen if you use it to</w:t>
+      </w:r>
+      <w:r>
+        <w:t xml:space="preserve"> </w:t>
+      </w:r>
+      <w:r>
+        <w:t xml:space="preserve">‘</w:t>
+      </w:r>
+      <w:r>
+        <w:t xml:space="preserve">decide</w:t>
+      </w:r>
+      <w:r>
+        <w:t xml:space="preserve">’</w:t>
+      </w:r>
+      <w:r>
+        <w:t xml:space="preserve"> </w:t>
+      </w:r>
+      <w:r>
+        <w:t xml:space="preserve">between competing consequentialist theories. What</w:t>
+      </w:r>
+      <w:r>
+        <w:t xml:space="preserve"> </w:t>
+      </w:r>
+      <w:hyperlink w:anchor="fig-second-anti-war">
+        <w:r>
+          <w:rPr>
+            <w:rStyle w:val="Hyperlink"/>
+          </w:rPr>
+          <w:t xml:space="preserve">Figure 1</w:t>
+        </w:r>
+      </w:hyperlink>
+      <w:r>
+        <w:t xml:space="preserve"> </w:t>
+      </w:r>
+      <w:r>
+        <w:t xml:space="preserve">reveals is that those strange things actually happen.</w:t>
       </w:r>
     </w:p>
     <w:p>
@@ -2175,7 +2355,20 @@
         <w:t xml:space="preserve">Levinstein and Soares (2020)</w:t>
       </w:r>
       <w:r>
-        <w:t xml:space="preserve">.</w:t>
+        <w:t xml:space="preserve">. Nothing I’ve said here tells against the use of WAR arguments by such theories. I think there are independent arguments against these non-consequentialist theories, especially when one thinks about cases where generally reliable predictors are known to have made mistakes, but that’s a story for another day. What I hope to have shown here is that proponents of EDT cannot coherently use WAR arguments. And while I haven’t proven this generalises to all consequentialist theories, i.e., that no consequentialist theory can coherent use WAR arguments, I think cases like mine make that generalisation more probable.^[Thanks to two very helpful reviewers for</w:t>
+      </w:r>
+      <w:r>
+        <w:t xml:space="preserve"> </w:t>
+      </w:r>
+      <w:r>
+        <w:rPr>
+          <w:iCs/>
+          <w:i/>
+        </w:rPr>
+        <w:t xml:space="preserve">Analysis</w:t>
+      </w:r>
+      <w:r>
+        <w:t xml:space="preserve">, who corrected several mistakes in an earlier version of this paper, pushed me to clarify things that I’d rushed by (and at least in one case made a clumsy error in the rush), and pointed out ways in which I needed to engage more with existing work. The comments helped every part of the paper, but in particular this conclusion about just what the cases show, and why they show that, owes a lot to their feedback.]</w:t>
       </w:r>
     </w:p>
     <w:p>
@@ -2214,8 +2407,8 @@
         <w:t xml:space="preserve">Write a cover letter</w:t>
       </w:r>
     </w:p>
-    <w:bookmarkEnd w:id="34"/>
-    <w:bookmarkStart w:id="69" w:name="references"/>
+    <w:bookmarkEnd w:id="35"/>
+    <w:bookmarkStart w:id="70" w:name="references"/>
     <w:p>
       <w:pPr>
         <w:pStyle w:val="Heading1"/>
@@ -2224,8 +2417,8 @@
         <w:t xml:space="preserve">References</w:t>
       </w:r>
     </w:p>
-    <w:bookmarkStart w:id="68" w:name="refs"/>
-    <w:bookmarkStart w:id="36" w:name="ref-Ahmed2012"/>
+    <w:bookmarkStart w:id="69" w:name="refs"/>
+    <w:bookmarkStart w:id="37" w:name="ref-Ahmed2012"/>
     <w:p>
       <w:pPr>
         <w:pStyle w:val="Bibliography"/>
@@ -2258,7 +2451,7 @@
       <w:r>
         <w:t xml:space="preserve"> </w:t>
       </w:r>
-      <w:hyperlink r:id="rId35">
+      <w:hyperlink r:id="rId36">
         <w:r>
           <w:rPr>
             <w:rStyle w:val="Hyperlink"/>
@@ -2270,8 +2463,8 @@
         <w:t xml:space="preserve">.</w:t>
       </w:r>
     </w:p>
-    <w:bookmarkEnd w:id="36"/>
-    <w:bookmarkStart w:id="38" w:name="ref-Ahmed2020"/>
+    <w:bookmarkEnd w:id="37"/>
+    <w:bookmarkStart w:id="39" w:name="ref-Ahmed2020"/>
     <w:p>
       <w:pPr>
         <w:pStyle w:val="Bibliography"/>
@@ -2304,7 +2497,7 @@
       <w:r>
         <w:t xml:space="preserve"> </w:t>
       </w:r>
-      <w:hyperlink r:id="rId37">
+      <w:hyperlink r:id="rId38">
         <w:r>
           <w:rPr>
             <w:rStyle w:val="Hyperlink"/>
@@ -2316,8 +2509,8 @@
         <w:t xml:space="preserve">.</w:t>
       </w:r>
     </w:p>
-    <w:bookmarkEnd w:id="38"/>
-    <w:bookmarkStart w:id="40" w:name="ref-AhmedPrice2012"/>
+    <w:bookmarkEnd w:id="39"/>
+    <w:bookmarkStart w:id="41" w:name="ref-AhmedPrice2012"/>
     <w:p>
       <w:pPr>
         <w:pStyle w:val="Bibliography"/>
@@ -2350,7 +2543,7 @@
       <w:r>
         <w:t xml:space="preserve"> </w:t>
       </w:r>
-      <w:hyperlink r:id="rId39">
+      <w:hyperlink r:id="rId40">
         <w:r>
           <w:rPr>
             <w:rStyle w:val="Hyperlink"/>
@@ -2362,8 +2555,8 @@
         <w:t xml:space="preserve">.</w:t>
       </w:r>
     </w:p>
-    <w:bookmarkEnd w:id="40"/>
-    <w:bookmarkStart w:id="42" w:name="ref-Arntzenius2008"/>
+    <w:bookmarkEnd w:id="41"/>
+    <w:bookmarkStart w:id="43" w:name="ref-Arntzenius2008"/>
     <w:p>
       <w:pPr>
         <w:pStyle w:val="Bibliography"/>
@@ -2396,7 +2589,7 @@
       <w:r>
         <w:t xml:space="preserve"> </w:t>
       </w:r>
-      <w:hyperlink r:id="rId41">
+      <w:hyperlink r:id="rId42">
         <w:r>
           <w:rPr>
             <w:rStyle w:val="Hyperlink"/>
@@ -2408,8 +2601,8 @@
         <w:t xml:space="preserve">.</w:t>
       </w:r>
     </w:p>
-    <w:bookmarkEnd w:id="42"/>
-    <w:bookmarkStart w:id="44" w:name="ref-Bales2018"/>
+    <w:bookmarkEnd w:id="43"/>
+    <w:bookmarkStart w:id="45" w:name="ref-Bales2018"/>
     <w:p>
       <w:pPr>
         <w:pStyle w:val="Bibliography"/>
@@ -2442,7 +2635,7 @@
       <w:r>
         <w:t xml:space="preserve"> </w:t>
       </w:r>
-      <w:hyperlink r:id="rId43">
+      <w:hyperlink r:id="rId44">
         <w:r>
           <w:rPr>
             <w:rStyle w:val="Hyperlink"/>
@@ -2454,8 +2647,8 @@
         <w:t xml:space="preserve">.</w:t>
       </w:r>
     </w:p>
-    <w:bookmarkEnd w:id="44"/>
-    <w:bookmarkStart w:id="46" w:name="ref-Barnett2022"/>
+    <w:bookmarkEnd w:id="45"/>
+    <w:bookmarkStart w:id="47" w:name="ref-Barnett2022"/>
     <w:p>
       <w:pPr>
         <w:pStyle w:val="Bibliography"/>
@@ -2488,7 +2681,7 @@
       <w:r>
         <w:t xml:space="preserve"> </w:t>
       </w:r>
-      <w:hyperlink r:id="rId45">
+      <w:hyperlink r:id="rId46">
         <w:r>
           <w:rPr>
             <w:rStyle w:val="Hyperlink"/>
@@ -2500,8 +2693,8 @@
         <w:t xml:space="preserve">.</w:t>
       </w:r>
     </w:p>
-    <w:bookmarkEnd w:id="46"/>
-    <w:bookmarkStart w:id="48" w:name="ref-ChoKreps1987"/>
+    <w:bookmarkEnd w:id="47"/>
+    <w:bookmarkStart w:id="49" w:name="ref-ChoKreps1987"/>
     <w:p>
       <w:pPr>
         <w:pStyle w:val="Bibliography"/>
@@ -2534,7 +2727,7 @@
       <w:r>
         <w:t xml:space="preserve"> </w:t>
       </w:r>
-      <w:hyperlink r:id="rId47">
+      <w:hyperlink r:id="rId48">
         <w:r>
           <w:rPr>
             <w:rStyle w:val="Hyperlink"/>
@@ -2546,8 +2739,8 @@
         <w:t xml:space="preserve">.</w:t>
       </w:r>
     </w:p>
-    <w:bookmarkEnd w:id="48"/>
-    <w:bookmarkStart w:id="49" w:name="ref-Gallow2020"/>
+    <w:bookmarkEnd w:id="49"/>
+    <w:bookmarkStart w:id="50" w:name="ref-Gallow2020"/>
     <w:p>
       <w:pPr>
         <w:pStyle w:val="Bibliography"/>
@@ -2578,8 +2771,8 @@
         <w:t xml:space="preserve">117 (3): 117–49.</w:t>
       </w:r>
     </w:p>
-    <w:bookmarkEnd w:id="49"/>
-    <w:bookmarkStart w:id="51" w:name="ref-Hammond1988"/>
+    <w:bookmarkEnd w:id="50"/>
+    <w:bookmarkStart w:id="52" w:name="ref-Hammond1988"/>
     <w:p>
       <w:pPr>
         <w:pStyle w:val="Bibliography"/>
@@ -2612,7 +2805,7 @@
       <w:r>
         <w:t xml:space="preserve"> </w:t>
       </w:r>
-      <w:hyperlink r:id="rId50">
+      <w:hyperlink r:id="rId51">
         <w:r>
           <w:rPr>
             <w:rStyle w:val="Hyperlink"/>
@@ -2624,8 +2817,8 @@
         <w:t xml:space="preserve">.</w:t>
       </w:r>
     </w:p>
-    <w:bookmarkEnd w:id="51"/>
-    <w:bookmarkStart w:id="53" w:name="ref-Joyce2012"/>
+    <w:bookmarkEnd w:id="52"/>
+    <w:bookmarkStart w:id="54" w:name="ref-Joyce2012"/>
     <w:p>
       <w:pPr>
         <w:pStyle w:val="Bibliography"/>
@@ -2658,7 +2851,7 @@
       <w:r>
         <w:t xml:space="preserve"> </w:t>
       </w:r>
-      <w:hyperlink r:id="rId52">
+      <w:hyperlink r:id="rId53">
         <w:r>
           <w:rPr>
             <w:rStyle w:val="Hyperlink"/>
@@ -2670,8 +2863,8 @@
         <w:t xml:space="preserve">.</w:t>
       </w:r>
     </w:p>
-    <w:bookmarkEnd w:id="53"/>
-    <w:bookmarkStart w:id="55" w:name="ref-LevinsteinSoares2020"/>
+    <w:bookmarkEnd w:id="54"/>
+    <w:bookmarkStart w:id="56" w:name="ref-LevinsteinSoares2020"/>
     <w:p>
       <w:pPr>
         <w:pStyle w:val="Bibliography"/>
@@ -2704,7 +2897,7 @@
       <w:r>
         <w:t xml:space="preserve"> </w:t>
       </w:r>
-      <w:hyperlink r:id="rId54">
+      <w:hyperlink r:id="rId55">
         <w:r>
           <w:rPr>
             <w:rStyle w:val="Hyperlink"/>
@@ -2716,8 +2909,8 @@
         <w:t xml:space="preserve">.</w:t>
       </w:r>
     </w:p>
-    <w:bookmarkEnd w:id="55"/>
-    <w:bookmarkStart w:id="56" w:name="ref-Lewis1969a"/>
+    <w:bookmarkEnd w:id="56"/>
+    <w:bookmarkStart w:id="57" w:name="ref-Lewis1969a"/>
     <w:p>
       <w:pPr>
         <w:pStyle w:val="Bibliography"/>
@@ -2739,8 +2932,8 @@
         <w:t xml:space="preserve">. Cambridge: Harvard University Press.</w:t>
       </w:r>
     </w:p>
-    <w:bookmarkEnd w:id="56"/>
-    <w:bookmarkStart w:id="58" w:name="ref-Lewis1981b"/>
+    <w:bookmarkEnd w:id="57"/>
+    <w:bookmarkStart w:id="59" w:name="ref-Lewis1981b"/>
     <w:p>
       <w:pPr>
         <w:pStyle w:val="Bibliography"/>
@@ -2773,7 +2966,7 @@
       <w:r>
         <w:t xml:space="preserve"> </w:t>
       </w:r>
-      <w:hyperlink r:id="rId57">
+      <w:hyperlink r:id="rId58">
         <w:r>
           <w:rPr>
             <w:rStyle w:val="Hyperlink"/>
@@ -2785,8 +2978,8 @@
         <w:t xml:space="preserve">.</w:t>
       </w:r>
     </w:p>
-    <w:bookmarkEnd w:id="58"/>
-    <w:bookmarkStart w:id="60" w:name="ref-Lewis1981e"/>
+    <w:bookmarkEnd w:id="59"/>
+    <w:bookmarkStart w:id="61" w:name="ref-Lewis1981e"/>
     <w:p>
       <w:pPr>
         <w:pStyle w:val="Bibliography"/>
@@ -2833,7 +3026,7 @@
       <w:r>
         <w:t xml:space="preserve"> </w:t>
       </w:r>
-      <w:hyperlink r:id="rId59">
+      <w:hyperlink r:id="rId60">
         <w:r>
           <w:rPr>
             <w:rStyle w:val="Hyperlink"/>
@@ -2845,8 +3038,8 @@
         <w:t xml:space="preserve">.</w:t>
       </w:r>
     </w:p>
-    <w:bookmarkEnd w:id="60"/>
-    <w:bookmarkStart w:id="62" w:name="ref-Podgorski2022"/>
+    <w:bookmarkEnd w:id="61"/>
+    <w:bookmarkStart w:id="63" w:name="ref-Podgorski2022"/>
     <w:p>
       <w:pPr>
         <w:pStyle w:val="Bibliography"/>
@@ -2893,7 +3086,7 @@
       <w:r>
         <w:t xml:space="preserve"> </w:t>
       </w:r>
-      <w:hyperlink r:id="rId61">
+      <w:hyperlink r:id="rId62">
         <w:r>
           <w:rPr>
             <w:rStyle w:val="Hyperlink"/>
@@ -2905,8 +3098,8 @@
         <w:t xml:space="preserve">.</w:t>
       </w:r>
     </w:p>
-    <w:bookmarkEnd w:id="62"/>
-    <w:bookmarkStart w:id="64" w:name="ref-Spencer2023"/>
+    <w:bookmarkEnd w:id="63"/>
+    <w:bookmarkStart w:id="65" w:name="ref-Spencer2023"/>
     <w:p>
       <w:pPr>
         <w:pStyle w:val="Bibliography"/>
@@ -2939,7 +3132,7 @@
       <w:r>
         <w:t xml:space="preserve"> </w:t>
       </w:r>
-      <w:hyperlink r:id="rId63">
+      <w:hyperlink r:id="rId64">
         <w:r>
           <w:rPr>
             <w:rStyle w:val="Hyperlink"/>
@@ -2951,8 +3144,8 @@
         <w:t xml:space="preserve">.</w:t>
       </w:r>
     </w:p>
-    <w:bookmarkEnd w:id="64"/>
-    <w:bookmarkStart w:id="65" w:name="ref-Wedgwood2013"/>
+    <w:bookmarkEnd w:id="65"/>
+    <w:bookmarkStart w:id="66" w:name="ref-Wedgwood2013"/>
     <w:p>
       <w:pPr>
         <w:pStyle w:val="Bibliography"/>
@@ -2986,8 +3179,8 @@
         <w:t xml:space="preserve">, edited by Albert Casullo and Joshua C. Thurow, 225–46. Oxford: Oxford University Press.</w:t>
       </w:r>
     </w:p>
-    <w:bookmarkEnd w:id="65"/>
-    <w:bookmarkStart w:id="67" w:name="ref-Wells2019"/>
+    <w:bookmarkEnd w:id="66"/>
+    <w:bookmarkStart w:id="68" w:name="ref-Wells2019"/>
     <w:p>
       <w:pPr>
         <w:pStyle w:val="Bibliography"/>
@@ -3020,7 +3213,7 @@
       <w:r>
         <w:t xml:space="preserve"> </w:t>
       </w:r>
-      <w:hyperlink r:id="rId66">
+      <w:hyperlink r:id="rId67">
         <w:r>
           <w:rPr>
             <w:rStyle w:val="Hyperlink"/>
@@ -3032,9 +3225,9 @@
         <w:t xml:space="preserve">.</w:t>
       </w:r>
     </w:p>
-    <w:bookmarkEnd w:id="67"/>
     <w:bookmarkEnd w:id="68"/>
     <w:bookmarkEnd w:id="69"/>
+    <w:bookmarkEnd w:id="70"/>
     <w:sectPr/>
   </w:body>
 </w:document>
@@ -3087,7 +3280,7 @@
         <w:t xml:space="preserve"> </w:t>
       </w:r>
       <w:r>
-        <w:t xml:space="preserve">has another case where EDT does worse than CDT. I think his case successfully shows that WAR arguments are no good, but not everyone is convinced, and one aim of this paper is to develop an anti-WAR argument that uses slightly fewer assumptions than Wells does. I’ll come back to Wells’s case in</w:t>
+        <w:t xml:space="preserve">has another case where EDT does worse than sone versions of CDT. I think his case successfully shows that WAR arguments are no good, but not everyone is convinced, and one aim of this paper is to develop an anti-WAR argument that uses slightly fewer assumptions than Wells does. I’ll come back to Wells’s case in</w:t>
       </w:r>
       <w:r>
         <w:t xml:space="preserve"> </w:t>
@@ -3105,7 +3298,7 @@
       </w:r>
     </w:p>
   </w:footnote>
-  <w:footnote w:id="28">
+  <w:footnote w:id="26">
     <w:p>
       <w:pPr>
         <w:pStyle w:val="FootnoteText"/>
@@ -3120,7 +3313,36 @@
         <w:t xml:space="preserve"> </w:t>
       </w:r>
       <w:r>
-        <w:t xml:space="preserve">I’m setting aside here questions about what to do if one or other of these is an equality, as well as the case where both these inequalities are reversed. These cases simply add to the variety of versions of CDT we’ll see below.</w:t>
+        <w:t xml:space="preserve">A key part of the discussion in</w:t>
+      </w:r>
+      <w:r>
+        <w:t xml:space="preserve"> </w:t>
+      </w:r>
+      <w:r>
+        <w:t xml:space="preserve">Cho and Kreps (1987)</w:t>
+      </w:r>
+      <w:r>
+        <w:t xml:space="preserve"> </w:t>
+      </w:r>
+      <w:r>
+        <w:t xml:space="preserve">is that in sone cases we can say substantuve things about what a player will do if they are surprised in this sense. But</w:t>
+      </w:r>
+      <w:r>
+        <w:t xml:space="preserve"> </w:t>
+      </w:r>
+      <w:hyperlink w:anchor="fig-second-anti-war">
+        <w:r>
+          <w:rPr>
+            <w:rStyle w:val="Hyperlink"/>
+          </w:rPr>
+          <w:t xml:space="preserve">Figure 1</w:t>
+        </w:r>
+      </w:hyperlink>
+      <w:r>
+        <w:t xml:space="preserve"> </w:t>
+      </w:r>
+      <w:r>
+        <w:t xml:space="preserve">is not one of these cases.</w:t>
       </w:r>
     </w:p>
   </w:footnote>
@@ -3139,7 +3361,7 @@
         <w:t xml:space="preserve"> </w:t>
       </w:r>
       <w:r>
-        <w:t xml:space="preserve">Personally I prefer a causal theory that resembles both Spencer and Joyce’s theories, without being the same as either.</w:t>
+        <w:t xml:space="preserve">I’m setting aside here questions about what to do if one or other of these is an equality, as well as the case where both these inequalities are reversed. These cases simply add to the variety of versions of CDT we’ll see below.</w:t>
       </w:r>
     </w:p>
   </w:footnote>
@@ -3158,133 +3380,152 @@
         <w:t xml:space="preserve"> </w:t>
       </w:r>
       <w:r>
-        <w:t xml:space="preserve">One clarificatory note. Gallow does not emphasise the comparison between</w:t>
-      </w:r>
-      <w:r>
-        <w:t xml:space="preserve"> </w:t>
-      </w:r>
-      <w:r>
-        <w:rPr>
-          <w:iCs/>
-          <w:i/>
-        </w:rPr>
-        <w:t xml:space="preserve">a</w:t>
-      </w:r>
-      <w:r>
-        <w:t xml:space="preserve"> </w:t>
-      </w:r>
-      <w:r>
-        <w:t xml:space="preserve">+</w:t>
-      </w:r>
-      <w:r>
-        <w:t xml:space="preserve"> </w:t>
-      </w:r>
-      <w:r>
-        <w:rPr>
-          <w:iCs/>
-          <w:i/>
-        </w:rPr>
-        <w:t xml:space="preserve">b</w:t>
-      </w:r>
-      <w:r>
-        <w:t xml:space="preserve"> </w:t>
-      </w:r>
-      <w:r>
-        <w:t xml:space="preserve">and</w:t>
-      </w:r>
-      <w:r>
-        <w:t xml:space="preserve"> </w:t>
-      </w:r>
-      <w:r>
-        <w:rPr>
-          <w:iCs/>
-          <w:i/>
-        </w:rPr>
-        <w:t xml:space="preserve">c</w:t>
-      </w:r>
-      <w:r>
-        <w:t xml:space="preserve"> </w:t>
-      </w:r>
-      <w:r>
-        <w:t xml:space="preserve">+</w:t>
-      </w:r>
-      <w:r>
-        <w:t xml:space="preserve"> </w:t>
-      </w:r>
-      <w:r>
-        <w:rPr>
-          <w:iCs/>
-          <w:i/>
-        </w:rPr>
-        <w:t xml:space="preserve">d</w:t>
-      </w:r>
-      <w:r>
-        <w:t xml:space="preserve">, but rather the comparison between</w:t>
-      </w:r>
-      <w:r>
-        <w:t xml:space="preserve"> </w:t>
-      </w:r>
-      <w:r>
-        <w:rPr>
-          <w:iCs/>
-          <w:i/>
-        </w:rPr>
-        <w:t xml:space="preserve">a</w:t>
-      </w:r>
-      <w:r>
-        <w:t xml:space="preserve"> </w:t>
-      </w:r>
-      <w:r>
-        <w:t xml:space="preserve">-</w:t>
-      </w:r>
-      <w:r>
-        <w:t xml:space="preserve"> </w:t>
-      </w:r>
-      <w:r>
-        <w:rPr>
-          <w:iCs/>
-          <w:i/>
-        </w:rPr>
-        <w:t xml:space="preserve">c</w:t>
-      </w:r>
-      <w:r>
-        <w:t xml:space="preserve"> </w:t>
-      </w:r>
-      <w:r>
-        <w:t xml:space="preserve">and</w:t>
-      </w:r>
-      <w:r>
-        <w:t xml:space="preserve"> </w:t>
-      </w:r>
-      <w:r>
-        <w:rPr>
-          <w:iCs/>
-          <w:i/>
-        </w:rPr>
-        <w:t xml:space="preserve">d</w:t>
-      </w:r>
-      <w:r>
-        <w:t xml:space="preserve"> </w:t>
-      </w:r>
-      <w:r>
-        <w:t xml:space="preserve">-</w:t>
-      </w:r>
-      <w:r>
-        <w:t xml:space="preserve"> </w:t>
-      </w:r>
-      <w:r>
-        <w:rPr>
-          <w:iCs/>
-          <w:i/>
-        </w:rPr>
-        <w:t xml:space="preserve">b</w:t>
-      </w:r>
-      <w:r>
-        <w:t xml:space="preserve">. This is just a notational variation, and I find my variant easier to use, if a little removed from the underlying philosophical motivation.</w:t>
+        <w:t xml:space="preserve">Personally I prefer a causal theory that resembles both Spencer and Joyce’s theories, without being the same as either.</w:t>
       </w:r>
     </w:p>
   </w:footnote>
   <w:footnote w:id="31">
+    <w:p>
+      <w:pPr>
+        <w:pStyle w:val="FootnoteText"/>
+      </w:pPr>
+      <w:r>
+        <w:rPr>
+          <w:rStyle w:val="FootnoteReference"/>
+        </w:rPr>
+        <w:footnoteRef/>
+      </w:r>
+      <w:r>
+        <w:t xml:space="preserve"> </w:t>
+      </w:r>
+      <w:r>
+        <w:t xml:space="preserve">One clarificatory note. Gallow does not emphasise the comparison between</w:t>
+      </w:r>
+      <w:r>
+        <w:t xml:space="preserve"> </w:t>
+      </w:r>
+      <w:r>
+        <w:rPr>
+          <w:iCs/>
+          <w:i/>
+        </w:rPr>
+        <w:t xml:space="preserve">a</w:t>
+      </w:r>
+      <w:r>
+        <w:t xml:space="preserve"> </w:t>
+      </w:r>
+      <w:r>
+        <w:t xml:space="preserve">+</w:t>
+      </w:r>
+      <w:r>
+        <w:t xml:space="preserve"> </w:t>
+      </w:r>
+      <w:r>
+        <w:rPr>
+          <w:iCs/>
+          <w:i/>
+        </w:rPr>
+        <w:t xml:space="preserve">b</w:t>
+      </w:r>
+      <w:r>
+        <w:t xml:space="preserve"> </w:t>
+      </w:r>
+      <w:r>
+        <w:t xml:space="preserve">and</w:t>
+      </w:r>
+      <w:r>
+        <w:t xml:space="preserve"> </w:t>
+      </w:r>
+      <w:r>
+        <w:rPr>
+          <w:iCs/>
+          <w:i/>
+        </w:rPr>
+        <w:t xml:space="preserve">c</w:t>
+      </w:r>
+      <w:r>
+        <w:t xml:space="preserve"> </w:t>
+      </w:r>
+      <w:r>
+        <w:t xml:space="preserve">+</w:t>
+      </w:r>
+      <w:r>
+        <w:t xml:space="preserve"> </w:t>
+      </w:r>
+      <w:r>
+        <w:rPr>
+          <w:iCs/>
+          <w:i/>
+        </w:rPr>
+        <w:t xml:space="preserve">d</w:t>
+      </w:r>
+      <w:r>
+        <w:t xml:space="preserve">, but rather the comparison between</w:t>
+      </w:r>
+      <w:r>
+        <w:t xml:space="preserve"> </w:t>
+      </w:r>
+      <w:r>
+        <w:rPr>
+          <w:iCs/>
+          <w:i/>
+        </w:rPr>
+        <w:t xml:space="preserve">a</w:t>
+      </w:r>
+      <w:r>
+        <w:t xml:space="preserve"> </w:t>
+      </w:r>
+      <w:r>
+        <w:t xml:space="preserve">-</w:t>
+      </w:r>
+      <w:r>
+        <w:t xml:space="preserve"> </w:t>
+      </w:r>
+      <w:r>
+        <w:rPr>
+          <w:iCs/>
+          <w:i/>
+        </w:rPr>
+        <w:t xml:space="preserve">c</w:t>
+      </w:r>
+      <w:r>
+        <w:t xml:space="preserve"> </w:t>
+      </w:r>
+      <w:r>
+        <w:t xml:space="preserve">and</w:t>
+      </w:r>
+      <w:r>
+        <w:t xml:space="preserve"> </w:t>
+      </w:r>
+      <w:r>
+        <w:rPr>
+          <w:iCs/>
+          <w:i/>
+        </w:rPr>
+        <w:t xml:space="preserve">d</w:t>
+      </w:r>
+      <w:r>
+        <w:t xml:space="preserve"> </w:t>
+      </w:r>
+      <w:r>
+        <w:t xml:space="preserve">-</w:t>
+      </w:r>
+      <w:r>
+        <w:t xml:space="preserve"> </w:t>
+      </w:r>
+      <w:r>
+        <w:rPr>
+          <w:iCs/>
+          <w:i/>
+        </w:rPr>
+        <w:t xml:space="preserve">b</w:t>
+      </w:r>
+      <w:r>
+        <w:t xml:space="preserve">. This is just a notational variation, and I find my variant easier to use, if a little removed from the underlying philosophical motivation.</w:t>
+      </w:r>
+    </w:p>
+  </w:footnote>
+  <w:footnote w:id="32">
     <w:p>
       <w:pPr>
         <w:pStyle w:val="FootnoteText"/>

</xml_diff>

<commit_message>
Edited war; made GDT self-contained
</commit_message>
<xml_diff>
--- a/war-on-war/war-on-war-3.docx
+++ b/war-on-war/war-on-war-3.docx
@@ -41,7 +41,7 @@
         <w:pStyle w:val="Date"/>
       </w:pPr>
       <w:r>
-        <w:t xml:space="preserve">2023-08-04</w:t>
+        <w:t xml:space="preserve">2023-08-07</w:t>
       </w:r>
     </w:p>
     <w:p>
@@ -201,7 +201,7 @@
         <w:pStyle w:val="FirstParagraph"/>
       </w:pPr>
       <w:r>
-        <w:t xml:space="preserve">This example is a version of a signalling game of the kind introduced by</w:t>
+        <w:t xml:space="preserve">The example I’ll use is a version of a signalling game of the kind introduced by</w:t>
       </w:r>
       <w:r>
         <w:t xml:space="preserve"> </w:t>
@@ -219,7 +219,7 @@
         <w:t xml:space="preserve">Cho and Kreps (1987)</w:t>
       </w:r>
       <w:r>
-        <w:t xml:space="preserve">. It will involve three stages.</w:t>
+        <w:t xml:space="preserve">. It will involve a human Chooser, and a Demon who is excellent at predictions, and the game will have three stages.</w:t>
       </w:r>
     </w:p>
     <w:p>
@@ -227,25 +227,7 @@
         <w:pStyle w:val="BodyText"/>
       </w:pPr>
       <w:r>
-        <w:t xml:space="preserve">At the first stage a fair coin is flipped, and the result shown to Chooser, but not to Demon. At the second stage, Chooser will choose Up or Down, and the choice will be publicly announced. At the third stage, Demon will try to guess what the coin showed. Demon knows the payoff table I’m about to show you, and is arbitrarily good at predicting Chooser’s strategy. That is, Demon can make accurate predictions of the form</w:t>
-      </w:r>
-      <w:r>
-        <w:t xml:space="preserve"> </w:t>
-      </w:r>
-      <w:r>
-        <w:t xml:space="preserve">“</w:t>
-      </w:r>
-      <w:r>
-        <w:t xml:space="preserve">If Heads, Chooser will make this choice, and if Tails, they will make that choice.</w:t>
-      </w:r>
-      <w:r>
-        <w:t xml:space="preserve">”</w:t>
-      </w:r>
-      <w:r>
-        <w:t xml:space="preserve"> </w:t>
-      </w:r>
-      <w:r>
-        <w:t xml:space="preserve">The payoffs to each player are a function of what happens at each of the three steps, and are given by table</w:t>
+        <w:t xml:space="preserve">At the first stage a fair coin is flipped, and the result shown to Chooser, but not to Demon. At the second stage, Chooser will choose Up or Down, and the choice will be publicly announced. At the third stage, Demon will try to guess what the coin showed. Demon knows the payoff table I’m about to show you, and is arbitrarily good at predicting Chooser’s strategy for what to do given how the coin appears. This prediction is causally independent of Chooser’s choice, but Demon’s guess is not independent; it could be affected by the choice. The payoffs to each player are a function of what happens at each of the three steps, and are given by table</w:t>
       </w:r>
       <w:r>
         <w:t xml:space="preserve"> </w:t>
@@ -951,7 +933,7 @@
         <w:pStyle w:val="BodyText"/>
       </w:pPr>
       <w:r>
-        <w:t xml:space="preserve">I intend the Demon to be a rational player in a game-theoretic sense. But to translate that into decision-theory terms, it’s important to make a few stipulations. Demon predicts Chooser’s strategy, that is Chooser’s plan about what to do if the coin lands Heads and what to do if the coin lands Tails, before the game starts. They make their decision about what to do after seeing Chooser’s actual choice, and updating on this information. If they predict that Chooser will do the same thing however the coin lands, they will flip their own coin to make a guess. So in that case it will be 50/50 whether Demon says Heads or Tails. Also, if they are surprised by what the Chooser does, i.e., if they had predicted Chooser would do one thing however the coin lands, and Chooser does the other thing, Demon will also flip their own coin to make a guess.</w:t>
+        <w:t xml:space="preserve">I intend the Demon to be a rational player in a game-theoretic sense. But to translate that into decision-theory terms, it’s important to make a few stipulations. Demon predicts Chooser’s strategy, that is Chooser’s plan about what to do if the coin lands Heads and what to do if the coin lands Tails, before the game starts. They make their guess about how the coin landed after seeing Chooser’s actual choice, and updating their prior beliefs (about both the coin and Chooser) with this information. If they predict that Chooser will do the same thing however the coin lands, they will have no useful information about the coin, so they will flip their own coin to make a guess. In that case it will be 50/50 whether Demon says Heads or Tails. Also, Demon is surprised by what Chooser does, i.e., if they had predicted Chooser would do one thing however the coin lands but Chooser does the other thing, Demon will also flip their own coin to make a guess.</w:t>
       </w:r>
       <w:r>
         <w:rPr>
@@ -963,7 +945,7 @@
         <w:t xml:space="preserve"> </w:t>
       </w:r>
       <w:r>
-        <w:t xml:space="preserve">Finally, Demon’s predictions are arbitrarily accurate. It makes the math easiest to assume Demon is correct with probability 1. Some people (myself among them) worry that stipulating the Demon succeeds with probability 1 might take us too close to a case of backwards causation, and it’s very important that Chooser does not cause Demon’s prediction of a strategy. If you have that worry, say that Demon’s probability of successful prediction (whichever of the four strategies Chooser opts for) is 1 - ε, where ε is small enough that it doesn’t make a difference to what happens.</w:t>
+        <w:t xml:space="preserve">Finally, Demon’s predictions are arbitrarily accurate. It makes the math easiest to assume Demon is correct with probability 1. Some people (myself among them) worry that stipulating the Demon succeeds with probability 1 might take us too close to a case of backwards causation, and it’s very important that Chooser does not cause Demon’s prediction of a strategy. If you have that worry, say that Demon’s probability of successful prediction (whichever of the four strategies Chooser opts for) is 1 - ε, where ε is small enough that it doesn’t make a difference to what happens.</w:t>
       </w:r>
     </w:p>
     <w:p>
@@ -1330,12 +1312,22 @@
         <w:t xml:space="preserve">. Whether that was true then (and I have some doubts), it isn’t true now. There is a dizzying array of versions of CDT. To see the variation, it helps to consider a very abstract decision problem. Chooser has to choose Up or Down, arbitrarily accurate Demon has predicted that, and the payoffs are a function of the choice and the prediction. Here’s the abstract form of that problem.</w:t>
       </w:r>
     </w:p>
+    <w:bookmarkStart w:id="29" w:name="tbl-abstract"/>
+    <w:p>
+      <w:pPr>
+        <w:pStyle w:val="TableCaption"/>
+      </w:pPr>
+      <w:r>
+        <w:t xml:space="preserve">Table 3: An abstract decision problem</w:t>
+      </w:r>
+    </w:p>
     <w:tbl>
       <w:tblPr>
         <w:tblStyle w:val="Table"/>
         <w:tblW w:type="auto" w:w="0"/>
         <w:tblLook w:firstRow="1" w:lastRow="0" w:firstColumn="0" w:lastColumn="0" w:noHBand="0" w:noVBand="0" w:val="0020"/>
         <w:jc w:val="start"/>
+        <w:tblCaption w:val="Table 3: An abstract decision problem"/>
       </w:tblPr>
       <w:tblGrid>
         <w:gridCol w:w="2640"/>
@@ -1480,6 +1472,7 @@
         </w:tc>
       </w:tr>
     </w:tbl>
+    <w:bookmarkEnd w:id="29"/>
     <w:p>
       <w:pPr>
         <w:pStyle w:val="BodyText"/>
@@ -1653,7 +1646,7 @@
         <w:rPr>
           <w:rStyle w:val="FootnoteReference"/>
         </w:rPr>
-        <w:footnoteReference w:id="29"/>
+        <w:footnoteReference w:id="30"/>
       </w:r>
       <w:r>
         <w:t xml:space="preserve"> </w:t>
@@ -1715,178 +1708,7 @@
         <w:t xml:space="preserve"> </w:t>
       </w:r>
       <w:r>
-        <w:t xml:space="preserve">to settle the choice.</w:t>
-      </w:r>
-    </w:p>
-    <w:p>
-      <w:pPr>
-        <w:numPr>
-          <w:ilvl w:val="0"/>
-          <w:numId w:val="1003"/>
-        </w:numPr>
-        <w:pStyle w:val="Compact"/>
-      </w:pPr>
-      <w:r>
-        <w:t xml:space="preserve">Ralph</w:t>
-      </w:r>
-      <w:r>
-        <w:t xml:space="preserve"> </w:t>
-      </w:r>
-      <w:r>
-        <w:t xml:space="preserve">Wedgwood (2013)</w:t>
-      </w:r>
-      <w:r>
-        <w:t xml:space="preserve">, Dmitri</w:t>
-      </w:r>
-      <w:r>
-        <w:t xml:space="preserve"> </w:t>
-      </w:r>
-      <w:r>
-        <w:t xml:space="preserve">Gallow (2020)</w:t>
-      </w:r>
-      <w:r>
-        <w:t xml:space="preserve">, Abelard</w:t>
-      </w:r>
-      <w:r>
-        <w:t xml:space="preserve"> </w:t>
-      </w:r>
-      <w:r>
-        <w:t xml:space="preserve">Podgorski (2022)</w:t>
-      </w:r>
-      <w:r>
-        <w:t xml:space="preserve">, and David</w:t>
-      </w:r>
-      <w:r>
-        <w:t xml:space="preserve"> </w:t>
-      </w:r>
-      <w:r>
-        <w:t xml:space="preserve">Barnett (2022)</w:t>
-      </w:r>
-      <w:r>
-        <w:t xml:space="preserve"> </w:t>
-      </w:r>
-      <w:r>
-        <w:t xml:space="preserve">say that Chooser should choose Up or Down depending on which of</w:t>
-      </w:r>
-      <w:r>
-        <w:t xml:space="preserve"> </w:t>
-      </w:r>
-      <w:r>
-        <w:rPr>
-          <w:iCs/>
-          <w:i/>
-        </w:rPr>
-        <w:t xml:space="preserve">a</w:t>
-      </w:r>
-      <w:r>
-        <w:t xml:space="preserve"> </w:t>
-      </w:r>
-      <w:r>
-        <w:t xml:space="preserve">+</w:t>
-      </w:r>
-      <w:r>
-        <w:t xml:space="preserve"> </w:t>
-      </w:r>
-      <w:r>
-        <w:rPr>
-          <w:iCs/>
-          <w:i/>
-        </w:rPr>
-        <w:t xml:space="preserve">b</w:t>
-      </w:r>
-      <w:r>
-        <w:t xml:space="preserve"> </w:t>
-      </w:r>
-      <w:r>
-        <w:t xml:space="preserve">and</w:t>
-      </w:r>
-      <w:r>
-        <w:t xml:space="preserve"> </w:t>
-      </w:r>
-      <w:r>
-        <w:rPr>
-          <w:iCs/>
-          <w:i/>
-        </w:rPr>
-        <w:t xml:space="preserve">c</w:t>
-      </w:r>
-      <w:r>
-        <w:t xml:space="preserve"> </w:t>
-      </w:r>
-      <w:r>
-        <w:t xml:space="preserve">+</w:t>
-      </w:r>
-      <w:r>
-        <w:t xml:space="preserve"> </w:t>
-      </w:r>
-      <w:r>
-        <w:rPr>
-          <w:iCs/>
-          <w:i/>
-        </w:rPr>
-        <w:t xml:space="preserve">d</w:t>
-      </w:r>
-      <w:r>
-        <w:t xml:space="preserve"> </w:t>
-      </w:r>
-      <w:r>
-        <w:t xml:space="preserve">is larger.</w:t>
-      </w:r>
-    </w:p>
-    <w:p>
-      <w:pPr>
-        <w:numPr>
-          <w:ilvl w:val="0"/>
-          <w:numId w:val="1003"/>
-        </w:numPr>
-        <w:pStyle w:val="Compact"/>
-      </w:pPr>
-      <w:r>
-        <w:t xml:space="preserve">Jack</w:t>
-      </w:r>
-      <w:r>
-        <w:t xml:space="preserve"> </w:t>
-      </w:r>
-      <w:r>
-        <w:t xml:space="preserve">Spencer (2023)</w:t>
-      </w:r>
-      <w:r>
-        <w:t xml:space="preserve"> </w:t>
-      </w:r>
-      <w:r>
-        <w:t xml:space="preserve">says that in any such case, either Up or Down is rationally permissible.</w:t>
-      </w:r>
-    </w:p>
-    <w:p>
-      <w:pPr>
-        <w:numPr>
-          <w:ilvl w:val="0"/>
-          <w:numId w:val="1003"/>
-        </w:numPr>
-        <w:pStyle w:val="Compact"/>
-      </w:pPr>
-      <w:r>
-        <w:t xml:space="preserve">James</w:t>
-      </w:r>
-      <w:r>
-        <w:t xml:space="preserve"> </w:t>
-      </w:r>
-      <w:r>
-        <w:t xml:space="preserve">Joyce (2012)</w:t>
-      </w:r>
-      <w:r>
-        <w:t xml:space="preserve"> </w:t>
-      </w:r>
-      <w:r>
-        <w:t xml:space="preserve">says that what Chooser does here should be a function of how likely they think it is at the start of deliberation that they will choose Up or Down.</w:t>
-      </w:r>
-    </w:p>
-    <w:p>
-      <w:pPr>
-        <w:pStyle w:val="FirstParagraph"/>
-      </w:pPr>
-      <w:r>
-        <w:t xml:space="preserve">So these four families of theories differ on what to say about cases like</w:t>
+        <w:t xml:space="preserve">to settle the choice. In</w:t>
       </w:r>
       <w:r>
         <w:t xml:space="preserve"> </w:t>
@@ -1900,76 +1722,125 @@
         </w:r>
       </w:hyperlink>
       <w:r>
-        <w:t xml:space="preserve">. And further cases can, for some of them, reveal yet further differences.</w:t>
-      </w:r>
-      <w:r>
-        <w:rPr>
-          <w:rStyle w:val="FootnoteReference"/>
-        </w:rPr>
-        <w:footnoteReference w:id="30"/>
-      </w:r>
-      <w:r>
-        <w:t xml:space="preserve"> </w:t>
-      </w:r>
-      <w:r>
-        <w:t xml:space="preserve">The best conclusion, I think, is that there are Causal Decision</w:t>
-      </w:r>
-      <w:r>
-        <w:t xml:space="preserve"> </w:t>
-      </w:r>
-      <w:r>
-        <w:rPr>
-          <w:iCs/>
-          <w:i/>
-        </w:rPr>
-        <w:t xml:space="preserve">Theories</w:t>
-      </w:r>
-      <w:r>
-        <w:t xml:space="preserve">, but no one Causal Decision</w:t>
-      </w:r>
-      <w:r>
-        <w:t xml:space="preserve"> </w:t>
-      </w:r>
-      <w:r>
-        <w:rPr>
-          <w:iCs/>
-          <w:i/>
-        </w:rPr>
-        <w:t xml:space="preserve">Theory</w:t>
-      </w:r>
-      <w:r>
-        <w:t xml:space="preserve">. CDT is a name for a family of views, not a particular view. There are some people in the literature who try to use the term for one particular one of these four views, but I can’t see what particularly motivates any one choice; they all look equally deserving of the term to me.</w:t>
-      </w:r>
-    </w:p>
-    <w:p>
-      <w:pPr>
-        <w:pStyle w:val="BodyText"/>
-      </w:pPr>
-      <w:r>
-        <w:t xml:space="preserve">This is an asymmetry between EDT and CDT. EDT is indeed a theory; it is the theory defended by Arif</w:t>
-      </w:r>
-      <w:r>
-        <w:t xml:space="preserve"> </w:t>
-      </w:r>
-      <w:r>
-        <w:t xml:space="preserve">Ahmed (2012)</w:t>
-      </w:r>
-      <w:r>
-        <w:t xml:space="preserve">. But CDT is a family. So we shouldn’t compare EDT to CDT as such, we should compare it to a particular causal theory. And for this paper, I’ll focus on the theories listed in 2 above, and especially the version defended by Gallow.</w:t>
-      </w:r>
-      <w:r>
-        <w:rPr>
-          <w:rStyle w:val="FootnoteReference"/>
-        </w:rPr>
-        <w:footnoteReference w:id="31"/>
-      </w:r>
-    </w:p>
-    <w:p>
-      <w:pPr>
-        <w:pStyle w:val="BodyText"/>
-      </w:pPr>
-      <w:r>
-        <w:t xml:space="preserve">On Gallow’s view, Chooser should play Up in</w:t>
+        <w:t xml:space="preserve"> </w:t>
+      </w:r>
+      <w:r>
+        <w:t xml:space="preserve">he recommends Down, since 44 &gt; 34.</w:t>
+      </w:r>
+    </w:p>
+    <w:p>
+      <w:pPr>
+        <w:numPr>
+          <w:ilvl w:val="0"/>
+          <w:numId w:val="1003"/>
+        </w:numPr>
+        <w:pStyle w:val="Compact"/>
+      </w:pPr>
+      <w:r>
+        <w:t xml:space="preserve">Ralph</w:t>
+      </w:r>
+      <w:r>
+        <w:t xml:space="preserve"> </w:t>
+      </w:r>
+      <w:r>
+        <w:t xml:space="preserve">Wedgwood (2013)</w:t>
+      </w:r>
+      <w:r>
+        <w:t xml:space="preserve">, Dmitri</w:t>
+      </w:r>
+      <w:r>
+        <w:t xml:space="preserve"> </w:t>
+      </w:r>
+      <w:r>
+        <w:t xml:space="preserve">Gallow (2020)</w:t>
+      </w:r>
+      <w:r>
+        <w:t xml:space="preserve">, Abelard</w:t>
+      </w:r>
+      <w:r>
+        <w:t xml:space="preserve"> </w:t>
+      </w:r>
+      <w:r>
+        <w:t xml:space="preserve">Podgorski (2022)</w:t>
+      </w:r>
+      <w:r>
+        <w:t xml:space="preserve">, and David</w:t>
+      </w:r>
+      <w:r>
+        <w:t xml:space="preserve"> </w:t>
+      </w:r>
+      <w:r>
+        <w:t xml:space="preserve">Barnett (2022)</w:t>
+      </w:r>
+      <w:r>
+        <w:t xml:space="preserve"> </w:t>
+      </w:r>
+      <w:r>
+        <w:t xml:space="preserve">say that Chooser should choose Up or Down depending on which of</w:t>
+      </w:r>
+      <w:r>
+        <w:t xml:space="preserve"> </w:t>
+      </w:r>
+      <w:r>
+        <w:rPr>
+          <w:iCs/>
+          <w:i/>
+        </w:rPr>
+        <w:t xml:space="preserve">a</w:t>
+      </w:r>
+      <w:r>
+        <w:t xml:space="preserve"> </w:t>
+      </w:r>
+      <w:r>
+        <w:t xml:space="preserve">+</w:t>
+      </w:r>
+      <w:r>
+        <w:t xml:space="preserve"> </w:t>
+      </w:r>
+      <w:r>
+        <w:rPr>
+          <w:iCs/>
+          <w:i/>
+        </w:rPr>
+        <w:t xml:space="preserve">b</w:t>
+      </w:r>
+      <w:r>
+        <w:t xml:space="preserve"> </w:t>
+      </w:r>
+      <w:r>
+        <w:t xml:space="preserve">and</w:t>
+      </w:r>
+      <w:r>
+        <w:t xml:space="preserve"> </w:t>
+      </w:r>
+      <w:r>
+        <w:rPr>
+          <w:iCs/>
+          <w:i/>
+        </w:rPr>
+        <w:t xml:space="preserve">c</w:t>
+      </w:r>
+      <w:r>
+        <w:t xml:space="preserve"> </w:t>
+      </w:r>
+      <w:r>
+        <w:t xml:space="preserve">+</w:t>
+      </w:r>
+      <w:r>
+        <w:t xml:space="preserve"> </w:t>
+      </w:r>
+      <w:r>
+        <w:rPr>
+          <w:iCs/>
+          <w:i/>
+        </w:rPr>
+        <w:t xml:space="preserve">d</w:t>
+      </w:r>
+      <w:r>
+        <w:t xml:space="preserve"> </w:t>
+      </w:r>
+      <w:r>
+        <w:t xml:space="preserve">is larger. In</w:t>
       </w:r>
       <w:r>
         <w:t xml:space="preserve"> </w:t>
@@ -1983,6 +1854,156 @@
         </w:r>
       </w:hyperlink>
       <w:r>
+        <w:t xml:space="preserve"> </w:t>
+      </w:r>
+      <w:r>
+        <w:t xml:space="preserve">they recommend Up, since 34 + 40 &gt; 18 + 44.</w:t>
+      </w:r>
+    </w:p>
+    <w:p>
+      <w:pPr>
+        <w:numPr>
+          <w:ilvl w:val="0"/>
+          <w:numId w:val="1003"/>
+        </w:numPr>
+        <w:pStyle w:val="Compact"/>
+      </w:pPr>
+      <w:r>
+        <w:t xml:space="preserve">Jack</w:t>
+      </w:r>
+      <w:r>
+        <w:t xml:space="preserve"> </w:t>
+      </w:r>
+      <w:r>
+        <w:t xml:space="preserve">Spencer (2023)</w:t>
+      </w:r>
+      <w:r>
+        <w:t xml:space="preserve"> </w:t>
+      </w:r>
+      <w:r>
+        <w:t xml:space="preserve">says that in any such case, either Up or Down is rationally permissible.</w:t>
+      </w:r>
+    </w:p>
+    <w:p>
+      <w:pPr>
+        <w:numPr>
+          <w:ilvl w:val="0"/>
+          <w:numId w:val="1003"/>
+        </w:numPr>
+        <w:pStyle w:val="Compact"/>
+      </w:pPr>
+      <w:r>
+        <w:t xml:space="preserve">James</w:t>
+      </w:r>
+      <w:r>
+        <w:t xml:space="preserve"> </w:t>
+      </w:r>
+      <w:r>
+        <w:t xml:space="preserve">Joyce (2012)</w:t>
+      </w:r>
+      <w:r>
+        <w:t xml:space="preserve"> </w:t>
+      </w:r>
+      <w:r>
+        <w:t xml:space="preserve">says that what Chooser does here should be a function of how likely they think it is at the start of deliberation that they will choose Up or Down.</w:t>
+      </w:r>
+    </w:p>
+    <w:p>
+      <w:pPr>
+        <w:pStyle w:val="FirstParagraph"/>
+      </w:pPr>
+      <w:r>
+        <w:t xml:space="preserve">So these four families of theories differ on what to say about cases like</w:t>
+      </w:r>
+      <w:r>
+        <w:t xml:space="preserve"> </w:t>
+      </w:r>
+      <w:hyperlink w:anchor="tbl-payout-if-tails">
+        <w:r>
+          <w:rPr>
+            <w:rStyle w:val="Hyperlink"/>
+          </w:rPr>
+          <w:t xml:space="preserve">Table 2</w:t>
+        </w:r>
+      </w:hyperlink>
+      <w:r>
+        <w:t xml:space="preserve">. And further cases can, for some of them, reveal yet further differences.</w:t>
+      </w:r>
+      <w:r>
+        <w:rPr>
+          <w:rStyle w:val="FootnoteReference"/>
+        </w:rPr>
+        <w:footnoteReference w:id="31"/>
+      </w:r>
+      <w:r>
+        <w:t xml:space="preserve"> </w:t>
+      </w:r>
+      <w:r>
+        <w:t xml:space="preserve">The best conclusion, I think, is that there are Causal Decision</w:t>
+      </w:r>
+      <w:r>
+        <w:t xml:space="preserve"> </w:t>
+      </w:r>
+      <w:r>
+        <w:rPr>
+          <w:iCs/>
+          <w:i/>
+        </w:rPr>
+        <w:t xml:space="preserve">Theories</w:t>
+      </w:r>
+      <w:r>
+        <w:t xml:space="preserve">, but no one Causal Decision</w:t>
+      </w:r>
+      <w:r>
+        <w:t xml:space="preserve"> </w:t>
+      </w:r>
+      <w:r>
+        <w:rPr>
+          <w:iCs/>
+          <w:i/>
+        </w:rPr>
+        <w:t xml:space="preserve">Theory</w:t>
+      </w:r>
+      <w:r>
+        <w:t xml:space="preserve">. CDT is a name for a family of views, not a particular view. There are some people in the literature who try to use the term for one particular one of these four views, but I can’t see what particularly motivates any one choice; they all look equally deserving of the term to me.</w:t>
+      </w:r>
+    </w:p>
+    <w:p>
+      <w:pPr>
+        <w:pStyle w:val="BodyText"/>
+      </w:pPr>
+      <w:r>
+        <w:t xml:space="preserve">This is an asymmetry between EDT and CDT. EDT is indeed a theory; it is the theory defended by Arif</w:t>
+      </w:r>
+      <w:r>
+        <w:t xml:space="preserve"> </w:t>
+      </w:r>
+      <w:r>
+        <w:t xml:space="preserve">Ahmed (2014)</w:t>
+      </w:r>
+      <w:r>
+        <w:t xml:space="preserve">. But CDT is a family of theories. So we shouldn’t compare EDT to CDT as such, we should compare it to a particular causal theory. And for this paper, I’ll focus on the theories listed in point 2 above, and especially the version defended by Gallow.</w:t>
+      </w:r>
+    </w:p>
+    <w:p>
+      <w:pPr>
+        <w:pStyle w:val="BodyText"/>
+      </w:pPr>
+      <w:r>
+        <w:t xml:space="preserve">On Gallow’s view, Chooser should play Up in</w:t>
+      </w:r>
+      <w:r>
+        <w:t xml:space="preserve"> </w:t>
+      </w:r>
+      <w:hyperlink w:anchor="tbl-payout-if-tails">
+        <w:r>
+          <w:rPr>
+            <w:rStyle w:val="Hyperlink"/>
+          </w:rPr>
+          <w:t xml:space="preserve">Table 2</w:t>
+        </w:r>
+      </w:hyperlink>
+      <w:r>
         <w:t xml:space="preserve">, since 34 + 40 &gt; 18 + 44. So Chooser will always play Up. So Demon will always flip a coin to decide what to do. So all of the top four outcomes in</w:t>
       </w:r>
       <w:r>
@@ -2000,7 +2021,7 @@
         <w:t xml:space="preserve"> </w:t>
       </w:r>
       <w:r>
-        <w:t xml:space="preserve">are equally likely, and Chooser will on average get a return of 127. Since 127 /&gt; 42, that means that on average if Chooser follows Gallow’s theory, they will on average be much richer than if they follow EDT. So if WAR arguments work, they show that EDT should be rejected in favor of Gallow’s theory.</w:t>
+        <w:t xml:space="preserve">are equally likely, and Chooser will on average get a return of 127. Since 127 &gt; 42, that means that on average if Chooser follows Gallow’s theory, they will on average be much richer than if they follow EDT. So if WAR arguments work, they show that EDT should be rejected in favor of Gallow’s theory.</w:t>
       </w:r>
       <w:r>
         <w:rPr>
@@ -2036,7 +2057,7 @@
         <w:t xml:space="preserve"> </w:t>
       </w:r>
       <w:r>
-        <w:t xml:space="preserve">has earlier offered an example where EDT predictably does worse than (all versions of) CDT. His case involves a two-step game, where the EDTer will pay money at the first step to avoid making a decision at the second-step that they would now regret. Arif</w:t>
+        <w:t xml:space="preserve">has earlier offered an example where EDT predictably does worse than (all versions of) CDT. His case involves a two-step game, where the EDTer will, at step 2, make a decision that everyone, whether they believe in CDT or EDT or any other plausible theory, think is bad from the perspective of the player at step 1. At round 1 the players can pay to tie their hands at round 2, and the EDTer will make this payment. (As would the CDTer who thinks they will become an EDTer before round 2 starts.) Arif</w:t>
       </w:r>
       <w:r>
         <w:t xml:space="preserve"> </w:t>
@@ -2069,7 +2090,7 @@
         <w:t xml:space="preserve">reductio</w:t>
       </w:r>
       <w:r>
-        <w:t xml:space="preserve">), they are meant to work against CDT in Newcomb’s Problem. But in that case the CDTer and EDTer also have different subjective credences about the problem they face. The CDTer thinks that they have a transparent box and an empty box in front of them; the EDTer thinks that they have a transparent box and a box full of money in front of them. If differences in credences about what one will do mean that WAR arguments are unfair, then WAR arguments don’t work in the very case they are designed for. So I think Wells’s argument works, and that Ahmed’s criticism is</w:t>
+        <w:t xml:space="preserve">), they are meant to work against CDT in Newcomb’s Problem. But in that case the CDTer and EDTer also have different subjective credences about the problem they face. The CDTer thinks that they have a transparent box and an empty box in front of them; the EDTer thinks that they have a transparent box and a box full of money in front of them. If differences in credences about what one will do mean that WAR arguments are unfair, then WAR arguments don’t work in the very case they are designed for. So I think Wells’s argument works, and that Ahmed’s criticism does not rescue the argument for EDT.</w:t>
       </w:r>
     </w:p>
     <w:p>
@@ -2077,11 +2098,11 @@
         <w:pStyle w:val="BodyText"/>
       </w:pPr>
       <w:r>
-        <w:t xml:space="preserve">Set that aside though, because the main thing I want to add is that this example does not turn on differences in the subjective states of the possible choosers. Every chooser, whether they follow EDT, Gallow’s theory, or any other, will choose Up if the coin lands Heads. And this is common knowledge. Demon knows this, and Chooser knows that Demon knows it, and so on. The only difference is that if Chooser follows EDT, they will play Down if Tails. And that’s good as far as it goes; they’ll probably get the highest possible payoff they can get at that point. More importantly for this point, they will have the same subjective states if Tails is true whether they follow EDT, Gallow’s theory, or anything else. So the different choices they make if the coin lands Tails can’t be traced back to differences in their subjective states. So the complaint that Ahmed makes about Wells’s examples can’t be made here (even setting aside the question of whether it is fair complaint). Still, the EDT-follower ends up with less money in the long run than the follower of Gallow’s theory when playing this game..</w:t>
+        <w:t xml:space="preserve">Set that aside though, because the main thing I want to add is that my example does not turn on differences in the subjective states of the possible choosers. Every chooser, whether they follow EDT, Gallow’s theory, or any other, will choose Up if the coin lands Heads. And this is common knowledge. Demon knows this, and Chooser knows that Demon knows it, and so on. The only difference is that if Chooser follows EDT, they will play Down if Tails. And that’s good as far as it goes; they’ll probably get the highest possible payoff they can get at that point. More importantly for this debate, they will have the same subjective states if Tails is true whether they follow EDT, Gallow’s theory, or anything else. They will believe that they would have played Up if Heads, and that the Demon would have predicted that. So the different choices they make if the coin lands Tails can’t be traced back to differences in their subjective states. So the complaint that Ahmed makes about Wells’s examples can’t be made here (even setting aside the question of whether it is fair complaint). Nonetheless, the EDTer ends up with less money in the long run than the follower of Gallow’s theory when playing this game.</w:t>
       </w:r>
     </w:p>
     <w:bookmarkEnd w:id="34"/>
-    <w:bookmarkStart w:id="35" w:name="why-the-examples-matter"/>
+    <w:bookmarkStart w:id="36" w:name="why-the-examples-matter"/>
     <w:p>
       <w:pPr>
         <w:pStyle w:val="Heading1"/>
@@ -2260,10 +2281,7 @@
         <w:t xml:space="preserve"> </w:t>
       </w:r>
       <w:r>
-        <w:t xml:space="preserve">is, will be greater than the average payoff to Gallow-style CDT, which is (108 +</w:t>
-      </w:r>
-      <w:r>
-        <w:t xml:space="preserve"> </w:t>
+        <w:t xml:space="preserve">is, will be greater than the average payoff to Gallow-style CDT, which is (108 + </w:t>
       </w:r>
       <w:r>
         <w:rPr>
@@ -2321,24 +2339,7 @@
         <w:t xml:space="preserve"> </w:t>
       </w:r>
       <w:r>
-        <w:t xml:space="preserve">between competing consequentialist theories. What</w:t>
-      </w:r>
-      <w:r>
-        <w:t xml:space="preserve"> </w:t>
-      </w:r>
-      <w:hyperlink w:anchor="fig-second-anti-war">
-        <w:r>
-          <w:rPr>
-            <w:rStyle w:val="Hyperlink"/>
-          </w:rPr>
-          <w:t xml:space="preserve">Figure 1</w:t>
-        </w:r>
-      </w:hyperlink>
-      <w:r>
-        <w:t xml:space="preserve"> </w:t>
-      </w:r>
-      <w:r>
-        <w:t xml:space="preserve">reveals is that those strange things actually happen.</w:t>
+        <w:t xml:space="preserve">between competing consequentialist theories. What the example reveals is that those strange things actually happen in some specifiable cases.</w:t>
       </w:r>
     </w:p>
     <w:p>
@@ -2355,60 +2356,17 @@
         <w:t xml:space="preserve">Levinstein and Soares (2020)</w:t>
       </w:r>
       <w:r>
-        <w:t xml:space="preserve">. Nothing I’ve said here tells against the use of WAR arguments by such theories. I think there are independent arguments against these non-consequentialist theories, especially when one thinks about cases where generally reliable predictors are known to have made mistakes, but that’s a story for another day. What I hope to have shown here is that proponents of EDT cannot coherently use WAR arguments. And while I haven’t proven this generalises to all consequentialist theories, i.e., that no consequentialist theory can coherent use WAR arguments, I think cases like mine make that generalisation more probable.^[Thanks to two very helpful reviewers for</w:t>
-      </w:r>
-      <w:r>
-        <w:t xml:space="preserve"> </w:t>
-      </w:r>
-      <w:r>
-        <w:rPr>
-          <w:iCs/>
-          <w:i/>
-        </w:rPr>
-        <w:t xml:space="preserve">Analysis</w:t>
-      </w:r>
-      <w:r>
-        <w:t xml:space="preserve">, who corrected several mistakes in an earlier version of this paper, pushed me to clarify things that I’d rushed by (and at least in one case made a clumsy error in the rush), and pointed out ways in which I needed to engage more with existing work. The comments helped every part of the paper, but in particular this conclusion about just what the cases show, and why they show that, owes a lot to their feedback.]</w:t>
-      </w:r>
-    </w:p>
-    <w:p>
-      <w:pPr>
-        <w:pStyle w:val="BodyText"/>
-      </w:pPr>
-      <w:r>
-        <w:rPr>
-          <w:bCs/>
-          <w:b/>
-        </w:rPr>
-        <w:t xml:space="preserve">Say something to finish</w:t>
-      </w:r>
-    </w:p>
-    <w:p>
-      <w:pPr>
-        <w:pStyle w:val="BodyText"/>
-      </w:pPr>
-      <w:r>
-        <w:rPr>
-          <w:bCs/>
-          <w:b/>
-        </w:rPr>
-        <w:t xml:space="preserve">Acknowledge referees</w:t>
-      </w:r>
-    </w:p>
-    <w:p>
-      <w:pPr>
-        <w:pStyle w:val="BodyText"/>
-      </w:pPr>
-      <w:r>
-        <w:rPr>
-          <w:bCs/>
-          <w:b/>
-        </w:rPr>
-        <w:t xml:space="preserve">Write a cover letter</w:t>
-      </w:r>
-    </w:p>
-    <w:bookmarkEnd w:id="35"/>
-    <w:bookmarkStart w:id="70" w:name="references"/>
+        <w:t xml:space="preserve">. Nothing I’ve said here tells against the use of WAR arguments by such theories. I think there are independent arguments against these non-consequentialist theories, especially when one thinks about cases where generally reliable predictors are known to have made mistakes, but that’s a story for another day. What I hope to have shown here is that proponents of EDT cannot coherently use WAR arguments. And while I haven’t proven this generalises to all consequentialist theories, i.e., that no consequentialist theory can coherently use WAR arguments, I think cases like mine make that generalisation more probable.</w:t>
+      </w:r>
+      <w:r>
+        <w:rPr>
+          <w:rStyle w:val="FootnoteReference"/>
+        </w:rPr>
+        <w:footnoteReference w:id="35"/>
+      </w:r>
+    </w:p>
+    <w:bookmarkEnd w:id="36"/>
+    <w:bookmarkStart w:id="72" w:name="references"/>
     <w:p>
       <w:pPr>
         <w:pStyle w:val="Heading1"/>
@@ -2417,50 +2375,54 @@
         <w:t xml:space="preserve">References</w:t>
       </w:r>
     </w:p>
-    <w:bookmarkStart w:id="69" w:name="refs"/>
-    <w:bookmarkStart w:id="37" w:name="ref-Ahmed2012"/>
+    <w:bookmarkStart w:id="71" w:name="refs"/>
+    <w:bookmarkStart w:id="37" w:name="ref-Ahmed2014"/>
     <w:p>
       <w:pPr>
         <w:pStyle w:val="Bibliography"/>
       </w:pPr>
       <w:r>
-        <w:t xml:space="preserve">Ahmed, Arif. 2012.</w:t>
-      </w:r>
-      <w:r>
-        <w:t xml:space="preserve"> </w:t>
-      </w:r>
-      <w:r>
-        <w:t xml:space="preserve">“Push the Button.”</w:t>
-      </w:r>
-      <w:r>
-        <w:t xml:space="preserve"> </w:t>
-      </w:r>
-      <w:r>
-        <w:rPr>
-          <w:iCs/>
-          <w:i/>
-        </w:rPr>
-        <w:t xml:space="preserve">Philosophy of Science</w:t>
-      </w:r>
-      <w:r>
-        <w:t xml:space="preserve"> </w:t>
-      </w:r>
-      <w:r>
-        <w:t xml:space="preserve">79 (3): 386–95.</w:t>
-      </w:r>
-      <w:r>
-        <w:t xml:space="preserve"> </w:t>
-      </w:r>
-      <w:hyperlink r:id="rId36">
-        <w:r>
-          <w:rPr>
-            <w:rStyle w:val="Hyperlink"/>
-          </w:rPr>
-          <w:t xml:space="preserve">https://doi.org/10.1086/666065</w:t>
-        </w:r>
-      </w:hyperlink>
-      <w:r>
-        <w:t xml:space="preserve">.</w:t>
+        <w:t xml:space="preserve">Ahmed, Arif. 2014.</w:t>
+      </w:r>
+      <w:r>
+        <w:t xml:space="preserve"> </w:t>
+      </w:r>
+      <w:r>
+        <w:rPr>
+          <w:iCs/>
+          <w:i/>
+        </w:rPr>
+        <w:t xml:space="preserve">Evidence, Decision and Causality</w:t>
+      </w:r>
+      <w:r>
+        <w:t xml:space="preserve">. Cambridge:</w:t>
+      </w:r>
+      <w:r>
+        <w:t xml:space="preserve"> </w:t>
+      </w:r>
+      <w:r>
+        <w:t xml:space="preserve">C</w:t>
+      </w:r>
+      <w:r>
+        <w:t xml:space="preserve">ambridge</w:t>
+      </w:r>
+      <w:r>
+        <w:t xml:space="preserve"> </w:t>
+      </w:r>
+      <w:r>
+        <w:t xml:space="preserve">U</w:t>
+      </w:r>
+      <w:r>
+        <w:t xml:space="preserve">niversity</w:t>
+      </w:r>
+      <w:r>
+        <w:t xml:space="preserve"> </w:t>
+      </w:r>
+      <w:r>
+        <w:t xml:space="preserve">P</w:t>
+      </w:r>
+      <w:r>
+        <w:t xml:space="preserve">ress.</w:t>
       </w:r>
     </w:p>
     <w:bookmarkEnd w:id="37"/>
@@ -2740,7 +2702,7 @@
       </w:r>
     </w:p>
     <w:bookmarkEnd w:id="49"/>
-    <w:bookmarkStart w:id="50" w:name="ref-Gallow2020"/>
+    <w:bookmarkStart w:id="51" w:name="ref-Gallow2020"/>
     <w:p>
       <w:pPr>
         <w:pStyle w:val="Bibliography"/>
@@ -2770,9 +2732,23 @@
       <w:r>
         <w:t xml:space="preserve">117 (3): 117–49.</w:t>
       </w:r>
-    </w:p>
-    <w:bookmarkEnd w:id="50"/>
-    <w:bookmarkStart w:id="52" w:name="ref-Hammond1988"/>
+      <w:r>
+        <w:t xml:space="preserve"> </w:t>
+      </w:r>
+      <w:hyperlink r:id="rId50">
+        <w:r>
+          <w:rPr>
+            <w:rStyle w:val="Hyperlink"/>
+          </w:rPr>
+          <w:t xml:space="preserve">https://doi.org/10.5840/jphil202011739</w:t>
+        </w:r>
+      </w:hyperlink>
+      <w:r>
+        <w:t xml:space="preserve">.</w:t>
+      </w:r>
+    </w:p>
+    <w:bookmarkEnd w:id="51"/>
+    <w:bookmarkStart w:id="53" w:name="ref-Hammond1988"/>
     <w:p>
       <w:pPr>
         <w:pStyle w:val="Bibliography"/>
@@ -2800,12 +2776,12 @@
         <w:t xml:space="preserve"> </w:t>
       </w:r>
       <w:r>
-        <w:t xml:space="preserve">25: 25–78.</w:t>
-      </w:r>
-      <w:r>
-        <w:t xml:space="preserve"> </w:t>
-      </w:r>
-      <w:hyperlink r:id="rId51">
+        <w:t xml:space="preserve">25 (1): 25–78.</w:t>
+      </w:r>
+      <w:r>
+        <w:t xml:space="preserve"> </w:t>
+      </w:r>
+      <w:hyperlink r:id="rId52">
         <w:r>
           <w:rPr>
             <w:rStyle w:val="Hyperlink"/>
@@ -2817,8 +2793,8 @@
         <w:t xml:space="preserve">.</w:t>
       </w:r>
     </w:p>
-    <w:bookmarkEnd w:id="52"/>
-    <w:bookmarkStart w:id="54" w:name="ref-Joyce2012"/>
+    <w:bookmarkEnd w:id="53"/>
+    <w:bookmarkStart w:id="55" w:name="ref-Joyce2012"/>
     <w:p>
       <w:pPr>
         <w:pStyle w:val="Bibliography"/>
@@ -2851,7 +2827,7 @@
       <w:r>
         <w:t xml:space="preserve"> </w:t>
       </w:r>
-      <w:hyperlink r:id="rId53">
+      <w:hyperlink r:id="rId54">
         <w:r>
           <w:rPr>
             <w:rStyle w:val="Hyperlink"/>
@@ -2863,8 +2839,8 @@
         <w:t xml:space="preserve">.</w:t>
       </w:r>
     </w:p>
-    <w:bookmarkEnd w:id="54"/>
-    <w:bookmarkStart w:id="56" w:name="ref-LevinsteinSoares2020"/>
+    <w:bookmarkEnd w:id="55"/>
+    <w:bookmarkStart w:id="57" w:name="ref-LevinsteinSoares2020"/>
     <w:p>
       <w:pPr>
         <w:pStyle w:val="Bibliography"/>
@@ -2897,7 +2873,7 @@
       <w:r>
         <w:t xml:space="preserve"> </w:t>
       </w:r>
-      <w:hyperlink r:id="rId55">
+      <w:hyperlink r:id="rId56">
         <w:r>
           <w:rPr>
             <w:rStyle w:val="Hyperlink"/>
@@ -2909,8 +2885,8 @@
         <w:t xml:space="preserve">.</w:t>
       </w:r>
     </w:p>
-    <w:bookmarkEnd w:id="56"/>
-    <w:bookmarkStart w:id="57" w:name="ref-Lewis1969a"/>
+    <w:bookmarkEnd w:id="57"/>
+    <w:bookmarkStart w:id="58" w:name="ref-Lewis1969a"/>
     <w:p>
       <w:pPr>
         <w:pStyle w:val="Bibliography"/>
@@ -2932,8 +2908,8 @@
         <w:t xml:space="preserve">. Cambridge: Harvard University Press.</w:t>
       </w:r>
     </w:p>
-    <w:bookmarkEnd w:id="57"/>
-    <w:bookmarkStart w:id="59" w:name="ref-Lewis1981b"/>
+    <w:bookmarkEnd w:id="58"/>
+    <w:bookmarkStart w:id="60" w:name="ref-Lewis1981b"/>
     <w:p>
       <w:pPr>
         <w:pStyle w:val="Bibliography"/>
@@ -2966,7 +2942,7 @@
       <w:r>
         <w:t xml:space="preserve"> </w:t>
       </w:r>
-      <w:hyperlink r:id="rId58">
+      <w:hyperlink r:id="rId59">
         <w:r>
           <w:rPr>
             <w:rStyle w:val="Hyperlink"/>
@@ -2978,8 +2954,8 @@
         <w:t xml:space="preserve">.</w:t>
       </w:r>
     </w:p>
-    <w:bookmarkEnd w:id="59"/>
-    <w:bookmarkStart w:id="61" w:name="ref-Lewis1981e"/>
+    <w:bookmarkEnd w:id="60"/>
+    <w:bookmarkStart w:id="62" w:name="ref-Lewis1981e"/>
     <w:p>
       <w:pPr>
         <w:pStyle w:val="Bibliography"/>
@@ -3026,7 +3002,7 @@
       <w:r>
         <w:t xml:space="preserve"> </w:t>
       </w:r>
-      <w:hyperlink r:id="rId60">
+      <w:hyperlink r:id="rId61">
         <w:r>
           <w:rPr>
             <w:rStyle w:val="Hyperlink"/>
@@ -3038,8 +3014,8 @@
         <w:t xml:space="preserve">.</w:t>
       </w:r>
     </w:p>
-    <w:bookmarkEnd w:id="61"/>
-    <w:bookmarkStart w:id="63" w:name="ref-Podgorski2022"/>
+    <w:bookmarkEnd w:id="62"/>
+    <w:bookmarkStart w:id="64" w:name="ref-Podgorski2022"/>
     <w:p>
       <w:pPr>
         <w:pStyle w:val="Bibliography"/>
@@ -3086,7 +3062,7 @@
       <w:r>
         <w:t xml:space="preserve"> </w:t>
       </w:r>
-      <w:hyperlink r:id="rId62">
+      <w:hyperlink r:id="rId63">
         <w:r>
           <w:rPr>
             <w:rStyle w:val="Hyperlink"/>
@@ -3098,8 +3074,8 @@
         <w:t xml:space="preserve">.</w:t>
       </w:r>
     </w:p>
-    <w:bookmarkEnd w:id="63"/>
-    <w:bookmarkStart w:id="65" w:name="ref-Spencer2023"/>
+    <w:bookmarkEnd w:id="64"/>
+    <w:bookmarkStart w:id="66" w:name="ref-Spencer2023"/>
     <w:p>
       <w:pPr>
         <w:pStyle w:val="Bibliography"/>
@@ -3132,7 +3108,7 @@
       <w:r>
         <w:t xml:space="preserve"> </w:t>
       </w:r>
-      <w:hyperlink r:id="rId64">
+      <w:hyperlink r:id="rId65">
         <w:r>
           <w:rPr>
             <w:rStyle w:val="Hyperlink"/>
@@ -3144,8 +3120,8 @@
         <w:t xml:space="preserve">.</w:t>
       </w:r>
     </w:p>
-    <w:bookmarkEnd w:id="65"/>
-    <w:bookmarkStart w:id="66" w:name="ref-Wedgwood2013"/>
+    <w:bookmarkEnd w:id="66"/>
+    <w:bookmarkStart w:id="68" w:name="ref-Wedgwood2013a"/>
     <w:p>
       <w:pPr>
         <w:pStyle w:val="Bibliography"/>
@@ -3157,30 +3133,41 @@
         <w:t xml:space="preserve"> </w:t>
       </w:r>
       <w:r>
-        <w:t xml:space="preserve">“A Priori Bootstrapping.”</w:t>
-      </w:r>
-      <w:r>
-        <w:t xml:space="preserve"> </w:t>
-      </w:r>
-      <w:r>
-        <w:t xml:space="preserve">In</w:t>
-      </w:r>
-      <w:r>
-        <w:t xml:space="preserve"> </w:t>
-      </w:r>
-      <w:r>
-        <w:rPr>
-          <w:iCs/>
-          <w:i/>
-        </w:rPr>
-        <w:t xml:space="preserve">The a Priori in Philosophy</w:t>
-      </w:r>
-      <w:r>
-        <w:t xml:space="preserve">, edited by Albert Casullo and Joshua C. Thurow, 225–46. Oxford: Oxford University Press.</w:t>
-      </w:r>
-    </w:p>
-    <w:bookmarkEnd w:id="66"/>
-    <w:bookmarkStart w:id="68" w:name="ref-Wells2019"/>
+        <w:t xml:space="preserve">“Gandalf’s Solution to the Newcomb Problem.”</w:t>
+      </w:r>
+      <w:r>
+        <w:t xml:space="preserve"> </w:t>
+      </w:r>
+      <w:r>
+        <w:rPr>
+          <w:iCs/>
+          <w:i/>
+        </w:rPr>
+        <w:t xml:space="preserve">Synthese</w:t>
+      </w:r>
+      <w:r>
+        <w:t xml:space="preserve"> </w:t>
+      </w:r>
+      <w:r>
+        <w:t xml:space="preserve">190 (14): 2643–75.</w:t>
+      </w:r>
+      <w:r>
+        <w:t xml:space="preserve"> </w:t>
+      </w:r>
+      <w:hyperlink r:id="rId67">
+        <w:r>
+          <w:rPr>
+            <w:rStyle w:val="Hyperlink"/>
+          </w:rPr>
+          <w:t xml:space="preserve">https://doi.org/10.1007/s11229-011-9900-1</w:t>
+        </w:r>
+      </w:hyperlink>
+      <w:r>
+        <w:t xml:space="preserve">.</w:t>
+      </w:r>
+    </w:p>
+    <w:bookmarkEnd w:id="68"/>
+    <w:bookmarkStart w:id="70" w:name="ref-Wells2019"/>
     <w:p>
       <w:pPr>
         <w:pStyle w:val="Bibliography"/>
@@ -3213,7 +3200,7 @@
       <w:r>
         <w:t xml:space="preserve"> </w:t>
       </w:r>
-      <w:hyperlink r:id="rId67">
+      <w:hyperlink r:id="rId69">
         <w:r>
           <w:rPr>
             <w:rStyle w:val="Hyperlink"/>
@@ -3225,9 +3212,9 @@
         <w:t xml:space="preserve">.</w:t>
       </w:r>
     </w:p>
-    <w:bookmarkEnd w:id="68"/>
-    <w:bookmarkEnd w:id="69"/>
     <w:bookmarkEnd w:id="70"/>
+    <w:bookmarkEnd w:id="71"/>
+    <w:bookmarkEnd w:id="72"/>
     <w:sectPr/>
   </w:body>
 </w:document>
@@ -3346,7 +3333,7 @@
       </w:r>
     </w:p>
   </w:footnote>
-  <w:footnote w:id="29">
+  <w:footnote w:id="30">
     <w:p>
       <w:pPr>
         <w:pStyle w:val="FootnoteText"/>
@@ -3361,26 +3348,7 @@
         <w:t xml:space="preserve"> </w:t>
       </w:r>
       <w:r>
-        <w:t xml:space="preserve">I’m setting aside here questions about what to do if one or other of these is an equality, as well as the case where both these inequalities are reversed. These cases simply add to the variety of versions of CDT we’ll see below.</w:t>
-      </w:r>
-    </w:p>
-  </w:footnote>
-  <w:footnote w:id="30">
-    <w:p>
-      <w:pPr>
-        <w:pStyle w:val="FootnoteText"/>
-      </w:pPr>
-      <w:r>
-        <w:rPr>
-          <w:rStyle w:val="FootnoteReference"/>
-        </w:rPr>
-        <w:footnoteRef/>
-      </w:r>
-      <w:r>
-        <w:t xml:space="preserve"> </w:t>
-      </w:r>
-      <w:r>
-        <w:t xml:space="preserve">Personally I prefer a causal theory that resembles both Spencer and Joyce’s theories, without being the same as either.</w:t>
+        <w:t xml:space="preserve">I’m setting aside here questions about what to do if one or other of these is an equality, as well as the case where both these inequalities are reversed. Including these cases just leads to there being even more versions of CDT to consider.</w:t>
       </w:r>
     </w:p>
   </w:footnote>
@@ -3399,7 +3367,7 @@
         <w:t xml:space="preserve"> </w:t>
       </w:r>
       <w:r>
-        <w:t xml:space="preserve">One clarificatory note. Gallow does not emphasise the comparison between</w:t>
+        <w:t xml:space="preserve">Personally I prefer a causal theory that resembles both Spencer and Joyce’s theories, without being the same as either. The theorists mentioned in line 2 do not emphasise the comparison between</w:t>
       </w:r>
       <w:r>
         <w:t xml:space="preserve"> </w:t>
@@ -3521,7 +3489,7 @@
         <w:t xml:space="preserve">b</w:t>
       </w:r>
       <w:r>
-        <w:t xml:space="preserve">. This is just a notational variation, and I find my variant easier to use, if a little removed from the underlying philosophical motivation.</w:t>
+        <w:t xml:space="preserve">. This is just a notational variation, and I find my variant easier to use, if a little removed from the underlying philosophical motivation. Note too that while these four theories agree about what to do in two-option cases, disagreements between them open up as soon as Chooser gets a third option. There really isn’t any one theory with a best claim to the name CDT these days.</w:t>
       </w:r>
     </w:p>
   </w:footnote>
@@ -3541,6 +3509,38 @@
       </w:r>
       <w:r>
         <w:t xml:space="preserve">I suspect similar reasoning could be used to show that Spencer and Joyce’s views should be preferred to EDT on WAR grounds, but this would take some more work to show, because one has to deal with the complications arising from these views not being as decisive. Since I think WAR arguments fail, it’s not worth really going through these complications.</w:t>
+      </w:r>
+    </w:p>
+  </w:footnote>
+  <w:footnote w:id="35">
+    <w:p>
+      <w:pPr>
+        <w:pStyle w:val="FootnoteText"/>
+      </w:pPr>
+      <w:r>
+        <w:rPr>
+          <w:rStyle w:val="FootnoteReference"/>
+        </w:rPr>
+        <w:footnoteRef/>
+      </w:r>
+      <w:r>
+        <w:t xml:space="preserve"> </w:t>
+      </w:r>
+      <w:r>
+        <w:t xml:space="preserve">Thanks to two very helpful reviewers for</w:t>
+      </w:r>
+      <w:r>
+        <w:t xml:space="preserve"> </w:t>
+      </w:r>
+      <w:r>
+        <w:rPr>
+          <w:iCs/>
+          <w:i/>
+        </w:rPr>
+        <w:t xml:space="preserve">Analysis</w:t>
+      </w:r>
+      <w:r>
+        <w:t xml:space="preserve">, who corrected several mistakes in an earlier version of this paper, pushed me to clarify things that I’d rushed by (and at least in one case made a clumsy error in the rush), and pointed out ways in which I needed to engage more with existing work. The comments helped every part of the paper, but in particular this conclusion about just what the cases show, and why they show that, owes a lot to their feedback.</w:t>
       </w:r>
     </w:p>
   </w:footnote>

</xml_diff>